<commit_message>
Added some new folders to organize previous work into their respective periods fixed the next level button on the congratulations window to load level 2 from level 1 Added a lot of comments to a lot of files Reformatted some files for consistency Removed the three dots from the GTP button in level 2, which somehow reappeared recently Added a directory for the Fall 2021 group so we can put our stuff in there
</commit_message>
<xml_diff>
--- a/Documents/Win.docx
+++ b/Documents/Win.docx
@@ -266,12 +266,12 @@
           </mc:Choice>
           <mc:Fallback>
             <w:pict>
-              <v:group w14:anchorId="09DAB973" id="Group 149" o:spid="_x0000_s1026" style="position:absolute;margin-left:19.05pt;margin-top:32.75pt;width:8in;height:95.7pt;z-index:251659264;mso-width-percent:941;mso-height-percent:121;mso-position-horizontal-relative:page;mso-position-vertical-relative:page;mso-width-percent:941;mso-height-percent:121" coordorigin="" coordsize="73152,12161" o:gfxdata="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">
-                <v:shape id="Rectangle 51" o:spid="_x0000_s1027" style="position:absolute;width:73152;height:11303;visibility:visible;mso-wrap-style:square;v-text-anchor:middle" coordsize="7312660,1129665" o:gfxdata="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" path="m,l7312660,r,1129665l3619500,733425,,1091565,,xe" fillcolor="#4472c4 [3204]" stroked="f" strokeweight="1pt">
+              <v:group w14:anchorId="09DAB973" id="Group 149" o:spid="_x0000_s1026" style="position:absolute;margin-left:19.05pt;margin-top:32.75pt;width:8in;height:95.7pt;z-index:251659264;mso-width-percent:941;mso-height-percent:121;mso-position-horizontal-relative:page;mso-position-vertical-relative:page;mso-width-percent:941;mso-height-percent:121" coordorigin="" coordsize="73152,12161" o:gfxdata="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">
+                <v:shape id="Rectangle 51" o:spid="_x0000_s1027" style="position:absolute;width:73152;height:11303;visibility:visible;mso-wrap-style:square;v-text-anchor:middle" coordsize="7312660,1129665" o:gfxdata="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" path="m,l7312660,r,1129665l3619500,733425,,1091565,,xe" fillcolor="#4472c4 [3204]" stroked="f" strokeweight="1pt">
                   <v:stroke joinstyle="miter"/>
                   <v:path arrowok="t" o:connecttype="custom" o:connectlocs="0,0;7315200,0;7315200,1130373;3620757,733885;0,1092249;0,0" o:connectangles="0,0,0,0,0,0"/>
                 </v:shape>
-                <v:rect id="Rectangle 151" o:spid="_x0000_s1028" style="position:absolute;width:73152;height:12161;visibility:visible;mso-wrap-style:square;v-text-anchor:middle" o:gfxdata="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" stroked="f" strokeweight="1pt">
+                <v:rect id="Rectangle 151" o:spid="_x0000_s1028" style="position:absolute;width:73152;height:12161;visibility:visible;mso-wrap-style:square;v-text-anchor:middle" o:gfxdata="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" stroked="f" strokeweight="1pt">
                   <v:fill r:id="rId8" o:title="" recolor="t" rotate="t" type="frame"/>
                 </v:rect>
                 <w10:wrap anchorx="page" anchory="page"/>
@@ -310,15 +310,7 @@
         <w:jc w:val="right"/>
       </w:pPr>
       <w:r>
-        <w:t xml:space="preserve">Step by Step Process for Completing </w:t>
-      </w:r>
-      <w:proofErr w:type="spellStart"/>
-      <w:r>
-        <w:t>BioRube</w:t>
-      </w:r>
-      <w:proofErr w:type="spellEnd"/>
-      <w:r>
-        <w:t xml:space="preserve"> Bot Levels using concepts of MAPK, cAMP, and G-Protein Signaling</w:t>
+        <w:t>Step by Step Process for Completing BioRube Bot Levels using concepts of MAPK, cAMP, and G-Protein Signaling</w:t>
       </w:r>
     </w:p>
     <w:p>
@@ -809,6 +801,14 @@
         </w:p>
       </w:sdtContent>
     </w:sdt>
+    <w:p/>
+    <w:p/>
+    <w:p>
+      <w:pPr>
+        <w:jc w:val="right"/>
+      </w:pPr>
+    </w:p>
+    <w:p/>
     <w:p>
       <w:pPr>
         <w:sectPr>
@@ -2508,7 +2508,7 @@
           <w:sz w:val="32"/>
           <w:szCs w:val="32"/>
         </w:rPr>
-        <w:t xml:space="preserve"> (Draft)</w:t>
+        <w:t xml:space="preserve"> </w:t>
       </w:r>
       <w:bookmarkEnd w:id="1"/>
     </w:p>
@@ -2526,7 +2526,7 @@
           <w:sz w:val="24"/>
           <w:szCs w:val="24"/>
         </w:rPr>
-        <w:t xml:space="preserve">The draft concept for Level </w:t>
+        <w:t xml:space="preserve">The concept for Level </w:t>
       </w:r>
       <w:r>
         <w:rPr>
@@ -2542,7 +2542,47 @@
           <w:sz w:val="24"/>
           <w:szCs w:val="24"/>
         </w:rPr>
-        <w:t>, created by the Spring 2017 group in coordination with the customer, introduces the player to additional game pieces and biological functions.  These pieces and functionality have not yet been implemented and would also require individual win conditions to be added.  Consult with the customer before implementing any of the below features.</w:t>
+        <w:t>, created by the Spring 2017 group in coordination with the customer, introduces the player to additional game pieces and biological functions. These pieces and functionality hav</w:t>
+      </w:r>
+      <w:r>
+        <w:rPr>
+          <w:b/>
+          <w:sz w:val="24"/>
+          <w:szCs w:val="24"/>
+        </w:rPr>
+        <w:t xml:space="preserve">e </w:t>
+      </w:r>
+      <w:r>
+        <w:rPr>
+          <w:b/>
+          <w:sz w:val="24"/>
+          <w:szCs w:val="24"/>
+        </w:rPr>
+        <w:t xml:space="preserve">been implemented and win conditions </w:t>
+      </w:r>
+      <w:r>
+        <w:rPr>
+          <w:b/>
+          <w:sz w:val="24"/>
+          <w:szCs w:val="24"/>
+        </w:rPr>
+        <w:t xml:space="preserve">have been </w:t>
+      </w:r>
+      <w:r>
+        <w:rPr>
+          <w:b/>
+          <w:sz w:val="24"/>
+          <w:szCs w:val="24"/>
+        </w:rPr>
+        <w:t xml:space="preserve">added. Consult with the customer before implementing any of the </w:t>
+      </w:r>
+      <w:r>
+        <w:rPr>
+          <w:b/>
+          <w:sz w:val="24"/>
+          <w:szCs w:val="24"/>
+        </w:rPr>
+        <w:t xml:space="preserve">future development mechanics. </w:t>
       </w:r>
     </w:p>
     <w:p>
@@ -2558,7 +2598,7 @@
           <w:szCs w:val="26"/>
         </w:rPr>
       </w:pPr>
-      <w:bookmarkStart w:id="2" w:name="_Toc85880746"/>
+      <w:bookmarkStart w:id="2" w:name="_Toc85880747"/>
       <w:r>
         <w:rPr>
           <w:rFonts w:asciiTheme="majorHAnsi" w:eastAsiaTheme="majorEastAsia" w:hAnsiTheme="majorHAnsi" w:cstheme="majorBidi"/>
@@ -2566,20 +2606,41 @@
           <w:sz w:val="26"/>
           <w:szCs w:val="26"/>
         </w:rPr>
-        <w:t>New parts</w:t>
+        <w:t>Steps to Win</w:t>
       </w:r>
       <w:bookmarkEnd w:id="2"/>
     </w:p>
     <w:p>
       <w:r>
         <w:rPr>
+          <w:b/>
+          <w:bCs/>
+        </w:rPr>
+        <w:t>Step 1:</w:t>
+      </w:r>
+      <w:r>
+        <w:t xml:space="preserve"> </w:t>
+      </w:r>
+      <w:r>
+        <w:t xml:space="preserve">Place a </w:t>
+      </w:r>
+      <w:r>
+        <w:t xml:space="preserve">G-Protein Coupled Receptor (GCR) </w:t>
+      </w:r>
+      <w:r>
+        <w:t>on the cell membrane.</w:t>
+      </w:r>
+    </w:p>
+    <w:p>
+      <w:r>
+        <w:rPr>
           <w:noProof/>
         </w:rPr>
         <w:drawing>
-          <wp:inline distT="0" distB="0" distL="0" distR="0" wp14:anchorId="2D3F830C" wp14:editId="78932E82">
-            <wp:extent cx="586740" cy="733425"/>
-            <wp:effectExtent l="0" t="0" r="3810" b="9525"/>
-            <wp:docPr id="238" name="Picture 238" descr="A picture containing text, tableware, dishware&#10;&#10;Description automatically generated"/>
+          <wp:inline distT="0" distB="0" distL="0" distR="0" wp14:anchorId="60AC901B" wp14:editId="15CC93C4">
+            <wp:extent cx="1362075" cy="1143000"/>
+            <wp:effectExtent l="0" t="0" r="9525" b="0"/>
+            <wp:docPr id="1" name="Picture 1"/>
             <wp:cNvGraphicFramePr>
               <a:graphicFrameLocks xmlns:a="http://schemas.openxmlformats.org/drawingml/2006/main" noChangeAspect="1"/>
             </wp:cNvGraphicFramePr>
@@ -2587,11 +2648,11 @@
               <a:graphicData uri="http://schemas.openxmlformats.org/drawingml/2006/picture">
                 <pic:pic xmlns:pic="http://schemas.openxmlformats.org/drawingml/2006/picture">
                   <pic:nvPicPr>
-                    <pic:cNvPr id="238" name="Picture 238" descr="A picture containing text, tableware, dishware&#10;&#10;Description automatically generated"/>
+                    <pic:cNvPr id="1" name="Picture 1"/>
                     <pic:cNvPicPr/>
                   </pic:nvPicPr>
                   <pic:blipFill>
-                    <a:blip r:embed="rId34" cstate="print">
+                    <a:blip r:embed="rId34">
                       <a:extLst>
                         <a:ext uri="{28A0092B-C50C-407E-A947-70E740481C1C}">
                           <a14:useLocalDpi xmlns:a14="http://schemas.microsoft.com/office/drawing/2010/main" val="0"/>
@@ -2605,7 +2666,7 @@
                   <pic:spPr>
                     <a:xfrm>
                       <a:off x="0" y="0"/>
-                      <a:ext cx="586740" cy="733425"/>
+                      <a:ext cx="1362075" cy="1143000"/>
                     </a:xfrm>
                     <a:prstGeom prst="rect">
                       <a:avLst/>
@@ -2617,39 +2678,50 @@
           </wp:inline>
         </w:drawing>
       </w:r>
+    </w:p>
+    <w:p>
+      <w:r>
+        <w:rPr>
+          <w:b/>
+          <w:bCs/>
+        </w:rPr>
+        <w:t>Step 2:</w:t>
+      </w:r>
       <w:r>
         <w:t xml:space="preserve"> </w:t>
       </w:r>
-    </w:p>
-    <w:p>
-      <w:r>
-        <w:t>GPC Receptor</w:t>
-      </w:r>
-    </w:p>
-    <w:p>
-      <w:pPr>
-        <w:rPr>
-          <w:b/>
-        </w:rPr>
-      </w:pPr>
-      <w:r>
-        <w:rPr>
-          <w:b/>
-        </w:rPr>
-        <w:t>Designed and placed in prefabs.</w:t>
+      <w:r>
+        <w:t xml:space="preserve">Place a </w:t>
+      </w:r>
+      <w:r>
+        <w:t xml:space="preserve">Signaling molecule outside of </w:t>
+      </w:r>
+      <w:r>
+        <w:t xml:space="preserve">the </w:t>
+      </w:r>
+      <w:r>
+        <w:t>cell membrane</w:t>
+      </w:r>
+      <w:r>
+        <w:t>.</w:t>
+      </w:r>
+      <w:r>
+        <w:t xml:space="preserve"> It will move into the receptor.</w:t>
+      </w:r>
+      <w:r>
+        <w:t xml:space="preserve"> The receptor will then undergo a conformational change.</w:t>
       </w:r>
     </w:p>
     <w:p>
       <w:r>
         <w:rPr>
           <w:noProof/>
-          <w:highlight w:val="lightGray"/>
         </w:rPr>
         <w:drawing>
-          <wp:inline distT="0" distB="0" distL="0" distR="0" wp14:anchorId="416C388C" wp14:editId="6FC22E7E">
-            <wp:extent cx="783325" cy="542925"/>
+          <wp:inline distT="0" distB="0" distL="0" distR="0" wp14:anchorId="390E8257" wp14:editId="4BC36E04">
+            <wp:extent cx="1657350" cy="1066800"/>
             <wp:effectExtent l="0" t="0" r="0" b="0"/>
-            <wp:docPr id="239" name="Picture 6" descr="A picture containing text, weapon, clipart&#10;&#10;Description automatically generated"/>
+            <wp:docPr id="4" name="Picture 4"/>
             <wp:cNvGraphicFramePr>
               <a:graphicFrameLocks xmlns:a="http://schemas.openxmlformats.org/drawingml/2006/main" noChangeAspect="1"/>
             </wp:cNvGraphicFramePr>
@@ -2657,13 +2729,11 @@
               <a:graphicData uri="http://schemas.openxmlformats.org/drawingml/2006/picture">
                 <pic:pic xmlns:pic="http://schemas.openxmlformats.org/drawingml/2006/picture">
                   <pic:nvPicPr>
-                    <pic:cNvPr id="239" name="Picture 6" descr="A picture containing text, weapon, clipart&#10;&#10;Description automatically generated"/>
-                    <pic:cNvPicPr>
-                      <a:picLocks noChangeAspect="1"/>
-                    </pic:cNvPicPr>
+                    <pic:cNvPr id="4" name="Picture 4"/>
+                    <pic:cNvPicPr/>
                   </pic:nvPicPr>
                   <pic:blipFill>
-                    <a:blip r:embed="rId35" cstate="print">
+                    <a:blip r:embed="rId35">
                       <a:extLst>
                         <a:ext uri="{28A0092B-C50C-407E-A947-70E740481C1C}">
                           <a14:useLocalDpi xmlns:a14="http://schemas.microsoft.com/office/drawing/2010/main" val="0"/>
@@ -2677,7 +2747,7 @@
                   <pic:spPr>
                     <a:xfrm>
                       <a:off x="0" y="0"/>
-                      <a:ext cx="789109" cy="546934"/>
+                      <a:ext cx="1657350" cy="1066800"/>
                     </a:xfrm>
                     <a:prstGeom prst="rect">
                       <a:avLst/>
@@ -2693,18 +2763,14 @@
         <w:sym w:font="Wingdings" w:char="F0E0"/>
       </w:r>
       <w:r>
-        <w:tab/>
-      </w:r>
-      <w:r>
         <w:rPr>
           <w:noProof/>
-          <w:highlight w:val="lightGray"/>
         </w:rPr>
         <w:drawing>
-          <wp:inline distT="0" distB="0" distL="0" distR="0" wp14:anchorId="077E9D99" wp14:editId="1F70B9F2">
-            <wp:extent cx="700870" cy="485775"/>
-            <wp:effectExtent l="0" t="0" r="0" b="0"/>
-            <wp:docPr id="240" name="Content Placeholder 7" descr="A picture containing weapon, clipart&#10;&#10;Description automatically generated"/>
+          <wp:inline distT="0" distB="0" distL="0" distR="0" wp14:anchorId="73DEBE73" wp14:editId="3D1D3611">
+            <wp:extent cx="1238250" cy="1000125"/>
+            <wp:effectExtent l="0" t="0" r="0" b="9525"/>
+            <wp:docPr id="8" name="Picture 8"/>
             <wp:cNvGraphicFramePr>
               <a:graphicFrameLocks xmlns:a="http://schemas.openxmlformats.org/drawingml/2006/main" noChangeAspect="1"/>
             </wp:cNvGraphicFramePr>
@@ -2712,94 +2778,11 @@
               <a:graphicData uri="http://schemas.openxmlformats.org/drawingml/2006/picture">
                 <pic:pic xmlns:pic="http://schemas.openxmlformats.org/drawingml/2006/picture">
                   <pic:nvPicPr>
-                    <pic:cNvPr id="240" name="Content Placeholder 7" descr="A picture containing weapon, clipart&#10;&#10;Description automatically generated"/>
-                    <pic:cNvPicPr>
-                      <a:picLocks noChangeAspect="1"/>
-                    </pic:cNvPicPr>
+                    <pic:cNvPr id="8" name="Picture 8"/>
+                    <pic:cNvPicPr/>
                   </pic:nvPicPr>
                   <pic:blipFill>
-                    <a:blip r:embed="rId36" cstate="print">
-                      <a:extLst>
-                        <a:ext uri="{28A0092B-C50C-407E-A947-70E740481C1C}">
-                          <a14:useLocalDpi xmlns:a14="http://schemas.microsoft.com/office/drawing/2010/main" val="0"/>
-                        </a:ext>
-                      </a:extLst>
-                    </a:blip>
-                    <a:stretch>
-                      <a:fillRect/>
-                    </a:stretch>
-                  </pic:blipFill>
-                  <pic:spPr bwMode="auto">
-                    <a:xfrm>
-                      <a:off x="0" y="0"/>
-                      <a:ext cx="708129" cy="490806"/>
-                    </a:xfrm>
-                    <a:prstGeom prst="rect">
-                      <a:avLst/>
-                    </a:prstGeom>
-                    <a:noFill/>
-                    <a:ln>
-                      <a:noFill/>
-                    </a:ln>
-                    <a:extLst>
-                      <a:ext uri="{909E8E84-426E-40dd-AFC4-6F175D3DCCD1}">
-                        <a14:hiddenFill xmlns:arto="http://schemas.microsoft.com/office/word/2006/arto" xmlns:lc="http://schemas.openxmlformats.org/drawingml/2006/lockedCanvas" xmlns:a14="http://schemas.microsoft.com/office/drawing/2010/main" xmlns="" xmlns:p="http://schemas.openxmlformats.org/presentationml/2006/main" xmlns:w="http://schemas.openxmlformats.org/wordprocessingml/2006/main" xmlns:w10="urn:schemas-microsoft-com:office:word" xmlns:v="urn:schemas-microsoft-com:vml" xmlns:o="urn:schemas-microsoft-com:office:office">
-                          <a:solidFill>
-                            <a:srgbClr val="FFFFFF"/>
-                          </a:solidFill>
-                        </a14:hiddenFill>
-                      </a:ext>
-                      <a:ext uri="{91240B29-F687-4f45-9708-019B960494DF}">
-                        <a14:hiddenLine xmlns:arto="http://schemas.microsoft.com/office/word/2006/arto" xmlns:lc="http://schemas.openxmlformats.org/drawingml/2006/lockedCanvas" xmlns:a14="http://schemas.microsoft.com/office/drawing/2010/main" xmlns="" xmlns:p="http://schemas.openxmlformats.org/presentationml/2006/main" xmlns:w="http://schemas.openxmlformats.org/wordprocessingml/2006/main" xmlns:w10="urn:schemas-microsoft-com:office:word" xmlns:v="urn:schemas-microsoft-com:vml" xmlns:o="urn:schemas-microsoft-com:office:office" w="9525">
-                          <a:solidFill>
-                            <a:srgbClr val="000000"/>
-                          </a:solidFill>
-                          <a:miter lim="800000"/>
-                          <a:headEnd/>
-                          <a:tailEnd/>
-                        </a14:hiddenLine>
-                      </a:ext>
-                    </a:extLst>
-                  </pic:spPr>
-                </pic:pic>
-              </a:graphicData>
-            </a:graphic>
-          </wp:inline>
-        </w:drawing>
-      </w:r>
-      <w:r>
-        <w:sym w:font="Wingdings" w:char="F0E0"/>
-      </w:r>
-      <w:r>
-        <w:tab/>
-      </w:r>
-      <w:r>
-        <w:tab/>
-      </w:r>
-      <w:r>
-        <w:rPr>
-          <w:noProof/>
-          <w:highlight w:val="lightGray"/>
-        </w:rPr>
-        <w:drawing>
-          <wp:inline distT="0" distB="0" distL="0" distR="0" wp14:anchorId="429A37B4" wp14:editId="3157D679">
-            <wp:extent cx="613895" cy="542925"/>
-            <wp:effectExtent l="0" t="0" r="0" b="0"/>
-            <wp:docPr id="241" name="Picture 4" descr="Logo&#10;&#10;Description automatically generated"/>
-            <wp:cNvGraphicFramePr>
-              <a:graphicFrameLocks xmlns:a="http://schemas.openxmlformats.org/drawingml/2006/main" noChangeAspect="1"/>
-            </wp:cNvGraphicFramePr>
-            <a:graphic xmlns:a="http://schemas.openxmlformats.org/drawingml/2006/main">
-              <a:graphicData uri="http://schemas.openxmlformats.org/drawingml/2006/picture">
-                <pic:pic xmlns:pic="http://schemas.openxmlformats.org/drawingml/2006/picture">
-                  <pic:nvPicPr>
-                    <pic:cNvPr id="241" name="Picture 4" descr="Logo&#10;&#10;Description automatically generated"/>
-                    <pic:cNvPicPr>
-                      <a:picLocks noChangeAspect="1"/>
-                    </pic:cNvPicPr>
-                  </pic:nvPicPr>
-                  <pic:blipFill>
-                    <a:blip r:embed="rId37" cstate="print">
+                    <a:blip r:embed="rId36">
                       <a:extLst>
                         <a:ext uri="{28A0092B-C50C-407E-A947-70E740481C1C}">
                           <a14:useLocalDpi xmlns:a14="http://schemas.microsoft.com/office/drawing/2010/main" val="0"/>
@@ -2813,7 +2796,7 @@
                   <pic:spPr>
                     <a:xfrm>
                       <a:off x="0" y="0"/>
-                      <a:ext cx="630945" cy="558004"/>
+                      <a:ext cx="1238250" cy="1000125"/>
                     </a:xfrm>
                     <a:prstGeom prst="rect">
                       <a:avLst/>
@@ -2828,28 +2811,47 @@
     </w:p>
     <w:p>
       <w:r>
-        <w:t>Trimeric G-Protein</w:t>
-      </w:r>
-      <w:r>
-        <w:tab/>
-        <w:t>Alpha Subunit</w:t>
-      </w:r>
-      <w:r>
-        <w:tab/>
-        <w:t xml:space="preserve">               Beta-Gamma Complex</w:t>
-      </w:r>
-    </w:p>
-    <w:p>
-      <w:pPr>
+        <w:t>**First checkbox at this stage**</w:t>
+      </w:r>
+    </w:p>
+    <w:p>
+      <w:r>
+        <w:t>*Note the shape difference.</w:t>
+      </w:r>
+    </w:p>
+    <w:p>
+      <w:r>
+        <w:t>*Protein ligand and signaling molecule are synonymous.</w:t>
+      </w:r>
+    </w:p>
+    <w:p>
+      <w:r>
         <w:rPr>
           <w:b/>
-        </w:rPr>
-      </w:pPr>
-      <w:r>
-        <w:rPr>
-          <w:b/>
-        </w:rPr>
-        <w:t>Used in example and video</w:t>
+          <w:bCs/>
+        </w:rPr>
+        <w:t>Step 3:</w:t>
+      </w:r>
+      <w:r>
+        <w:t xml:space="preserve"> A</w:t>
+      </w:r>
+      <w:r>
+        <w:t>dd a</w:t>
+      </w:r>
+      <w:r>
+        <w:t xml:space="preserve"> Trimeric G-Protein to the </w:t>
+      </w:r>
+      <w:r>
+        <w:t>cell membrane</w:t>
+      </w:r>
+      <w:r>
+        <w:t xml:space="preserve">. It will remain attached and search for an activated </w:t>
+      </w:r>
+      <w:r>
+        <w:t>GPC R</w:t>
+      </w:r>
+      <w:r>
+        <w:t>eceptor and bind with it.</w:t>
       </w:r>
     </w:p>
     <w:p>
@@ -2858,10 +2860,10 @@
           <w:noProof/>
         </w:rPr>
         <w:drawing>
-          <wp:inline distT="0" distB="0" distL="0" distR="0" wp14:anchorId="11CBB0E2" wp14:editId="4E4D882C">
-            <wp:extent cx="1004035" cy="1076325"/>
-            <wp:effectExtent l="0" t="0" r="5715" b="0"/>
-            <wp:docPr id="242" name="Picture 242" descr="A picture containing text, clock&#10;&#10;Description automatically generated"/>
+          <wp:inline distT="0" distB="0" distL="0" distR="0" wp14:anchorId="394DD437" wp14:editId="346047A2">
+            <wp:extent cx="1790700" cy="1428750"/>
+            <wp:effectExtent l="0" t="0" r="0" b="0"/>
+            <wp:docPr id="12" name="Picture 12"/>
             <wp:cNvGraphicFramePr>
               <a:graphicFrameLocks xmlns:a="http://schemas.openxmlformats.org/drawingml/2006/main" noChangeAspect="1"/>
             </wp:cNvGraphicFramePr>
@@ -2869,11 +2871,11 @@
               <a:graphicData uri="http://schemas.openxmlformats.org/drawingml/2006/picture">
                 <pic:pic xmlns:pic="http://schemas.openxmlformats.org/drawingml/2006/picture">
                   <pic:nvPicPr>
-                    <pic:cNvPr id="242" name="Picture 242" descr="A picture containing text, clock&#10;&#10;Description automatically generated"/>
+                    <pic:cNvPr id="12" name="Picture 12"/>
                     <pic:cNvPicPr/>
                   </pic:nvPicPr>
                   <pic:blipFill>
-                    <a:blip r:embed="rId38" cstate="print">
+                    <a:blip r:embed="rId37">
                       <a:extLst>
                         <a:ext uri="{28A0092B-C50C-407E-A947-70E740481C1C}">
                           <a14:useLocalDpi xmlns:a14="http://schemas.microsoft.com/office/drawing/2010/main" val="0"/>
@@ -2887,7 +2889,7 @@
                   <pic:spPr>
                     <a:xfrm>
                       <a:off x="0" y="0"/>
-                      <a:ext cx="1008613" cy="1081233"/>
+                      <a:ext cx="1790700" cy="1428750"/>
                     </a:xfrm>
                     <a:prstGeom prst="rect">
                       <a:avLst/>
@@ -2900,23 +2902,17 @@
         </w:drawing>
       </w:r>
       <w:r>
-        <w:t xml:space="preserve"> </w:t>
-      </w:r>
-      <w:r>
         <w:sym w:font="Wingdings" w:char="F0E0"/>
       </w:r>
       <w:r>
-        <w:tab/>
-      </w:r>
-      <w:r>
         <w:rPr>
           <w:noProof/>
         </w:rPr>
         <w:drawing>
-          <wp:inline distT="0" distB="0" distL="0" distR="0" wp14:anchorId="0F6DD10F" wp14:editId="02F9F476">
-            <wp:extent cx="855358" cy="1076325"/>
-            <wp:effectExtent l="0" t="0" r="1905" b="0"/>
-            <wp:docPr id="243" name="Picture 243" descr="Graphical user interface, application&#10;&#10;Description automatically generated"/>
+          <wp:inline distT="0" distB="0" distL="0" distR="0" wp14:anchorId="4E83B39F" wp14:editId="132C6B25">
+            <wp:extent cx="2571750" cy="1457325"/>
+            <wp:effectExtent l="0" t="0" r="0" b="9525"/>
+            <wp:docPr id="13" name="Picture 13"/>
             <wp:cNvGraphicFramePr>
               <a:graphicFrameLocks xmlns:a="http://schemas.openxmlformats.org/drawingml/2006/main" noChangeAspect="1"/>
             </wp:cNvGraphicFramePr>
@@ -2924,11 +2920,11 @@
               <a:graphicData uri="http://schemas.openxmlformats.org/drawingml/2006/picture">
                 <pic:pic xmlns:pic="http://schemas.openxmlformats.org/drawingml/2006/picture">
                   <pic:nvPicPr>
-                    <pic:cNvPr id="243" name="Picture 243" descr="Graphical user interface, application&#10;&#10;Description automatically generated"/>
+                    <pic:cNvPr id="13" name="Picture 13"/>
                     <pic:cNvPicPr/>
                   </pic:nvPicPr>
                   <pic:blipFill>
-                    <a:blip r:embed="rId39" cstate="print">
+                    <a:blip r:embed="rId38">
                       <a:extLst>
                         <a:ext uri="{28A0092B-C50C-407E-A947-70E740481C1C}">
                           <a14:useLocalDpi xmlns:a14="http://schemas.microsoft.com/office/drawing/2010/main" val="0"/>
@@ -2942,7 +2938,7 @@
                   <pic:spPr>
                     <a:xfrm>
                       <a:off x="0" y="0"/>
-                      <a:ext cx="873360" cy="1098978"/>
+                      <a:ext cx="2571750" cy="1457325"/>
                     </a:xfrm>
                     <a:prstGeom prst="rect">
                       <a:avLst/>
@@ -2954,21 +2950,94 @@
           </wp:inline>
         </w:drawing>
       </w:r>
-      <w:r>
-        <w:sym w:font="Wingdings" w:char="F0E0"/>
-      </w:r>
-      <w:r>
-        <w:t xml:space="preserve">    </w:t>
-      </w:r>
+    </w:p>
+    <w:p>
+      <w:r>
+        <w:t>The Tri</w:t>
+      </w:r>
+      <w:r>
+        <w:t>meric</w:t>
+      </w:r>
+      <w:r>
+        <w:t xml:space="preserve"> G-Protein will under</w:t>
+      </w:r>
+      <w:r>
+        <w:t>go</w:t>
+      </w:r>
+      <w:r>
+        <w:t xml:space="preserve"> a conformational change and lose its GDP</w:t>
+      </w:r>
+      <w:r>
+        <w:t>.</w:t>
+      </w:r>
+    </w:p>
+    <w:p>
+      <w:pPr>
+        <w:rPr>
+          <w:b/>
+          <w:bCs/>
+        </w:rPr>
+      </w:pPr>
+      <w:r>
+        <w:rPr>
+          <w:b/>
+          <w:bCs/>
+        </w:rPr>
+        <w:t>**Second checkbox**</w:t>
+      </w:r>
+    </w:p>
+    <w:p>
+      <w:r>
+        <w:rPr>
+          <w:b/>
+          <w:bCs/>
+        </w:rPr>
+        <w:lastRenderedPageBreak/>
+        <w:t xml:space="preserve">Step </w:t>
+      </w:r>
+      <w:r>
+        <w:rPr>
+          <w:b/>
+          <w:bCs/>
+        </w:rPr>
+        <w:t>4</w:t>
+      </w:r>
+      <w:r>
+        <w:rPr>
+          <w:b/>
+          <w:bCs/>
+        </w:rPr>
+        <w:t xml:space="preserve">: </w:t>
+      </w:r>
+      <w:r>
+        <w:t>Place a GTP within the cell membrane. It will find the Trimeric G-Protein and bind with it.</w:t>
+      </w:r>
+      <w:r>
+        <w:t xml:space="preserve"> </w:t>
+      </w:r>
+      <w:r>
+        <w:t xml:space="preserve">The </w:t>
+      </w:r>
+      <w:r>
+        <w:t>T</w:t>
+      </w:r>
+      <w:r>
+        <w:t>rimeric G-Protein will separate from the receptor and the alpha subunit and beta-gamma complex will split.</w:t>
+      </w:r>
+      <w:r>
+        <w:t xml:space="preserve"> (Probably need a screenshot of the split here)</w:t>
+      </w:r>
+    </w:p>
+    <w:p>
       <w:r>
         <w:rPr>
           <w:noProof/>
         </w:rPr>
         <w:drawing>
-          <wp:inline distT="0" distB="0" distL="0" distR="0" wp14:anchorId="4A23F555" wp14:editId="6087AD00">
-            <wp:extent cx="646309" cy="1066800"/>
-            <wp:effectExtent l="0" t="0" r="1905" b="0"/>
-            <wp:docPr id="244" name="Picture 244" descr="A picture containing text&#10;&#10;Description automatically generated"/>
+          <wp:inline distT="0" distB="0" distL="0" distR="0" wp14:anchorId="257158CF" wp14:editId="36344D28">
+            <wp:extent cx="2152650" cy="1428750"/>
+            <wp:effectExtent l="0" t="0" r="0" b="0"/>
+            <wp:docPr id="15" name="Picture 15"/>
             <wp:cNvGraphicFramePr>
               <a:graphicFrameLocks xmlns:a="http://schemas.openxmlformats.org/drawingml/2006/main" noChangeAspect="1"/>
             </wp:cNvGraphicFramePr>
@@ -2976,11 +3045,11 @@
               <a:graphicData uri="http://schemas.openxmlformats.org/drawingml/2006/picture">
                 <pic:pic xmlns:pic="http://schemas.openxmlformats.org/drawingml/2006/picture">
                   <pic:nvPicPr>
-                    <pic:cNvPr id="244" name="Picture 244" descr="A picture containing text&#10;&#10;Description automatically generated"/>
+                    <pic:cNvPr id="15" name="Picture 15"/>
                     <pic:cNvPicPr/>
                   </pic:nvPicPr>
                   <pic:blipFill>
-                    <a:blip r:embed="rId40" cstate="print">
+                    <a:blip r:embed="rId39">
                       <a:extLst>
                         <a:ext uri="{28A0092B-C50C-407E-A947-70E740481C1C}">
                           <a14:useLocalDpi xmlns:a14="http://schemas.microsoft.com/office/drawing/2010/main" val="0"/>
@@ -2994,7 +3063,7 @@
                   <pic:spPr>
                     <a:xfrm>
                       <a:off x="0" y="0"/>
-                      <a:ext cx="657306" cy="1084951"/>
+                      <a:ext cx="2152650" cy="1428750"/>
                     </a:xfrm>
                     <a:prstGeom prst="rect">
                       <a:avLst/>
@@ -3006,30 +3075,18 @@
           </wp:inline>
         </w:drawing>
       </w:r>
-    </w:p>
-    <w:p>
-      <w:r>
-        <w:t>Trimeric G-Protein</w:t>
-      </w:r>
-      <w:r>
-        <w:tab/>
-        <w:t>Alpha Subunit</w:t>
-      </w:r>
-      <w:r>
-        <w:tab/>
-        <w:t xml:space="preserve">      Beta-Gamma Complex</w:t>
-      </w:r>
-    </w:p>
-    <w:p>
+      <w:r>
+        <w:sym w:font="Wingdings" w:char="F0E0"/>
+      </w:r>
       <w:r>
         <w:rPr>
           <w:noProof/>
         </w:rPr>
         <w:drawing>
-          <wp:inline distT="0" distB="0" distL="0" distR="0" wp14:anchorId="5004B1CA" wp14:editId="5F257596">
-            <wp:extent cx="1600200" cy="961790"/>
-            <wp:effectExtent l="0" t="0" r="0" b="0"/>
-            <wp:docPr id="245" name="Picture 245" descr="A picture containing text, wheel&#10;&#10;Description automatically generated"/>
+          <wp:inline distT="0" distB="0" distL="0" distR="0" wp14:anchorId="6D658A0E" wp14:editId="23D3AC34">
+            <wp:extent cx="2305788" cy="1444705"/>
+            <wp:effectExtent l="0" t="0" r="5715" b="3175"/>
+            <wp:docPr id="25" name="Picture 25"/>
             <wp:cNvGraphicFramePr>
               <a:graphicFrameLocks xmlns:a="http://schemas.openxmlformats.org/drawingml/2006/main" noChangeAspect="1"/>
             </wp:cNvGraphicFramePr>
@@ -3037,10 +3094,119 @@
               <a:graphicData uri="http://schemas.openxmlformats.org/drawingml/2006/picture">
                 <pic:pic xmlns:pic="http://schemas.openxmlformats.org/drawingml/2006/picture">
                   <pic:nvPicPr>
-                    <pic:cNvPr id="245" name="Picture 245" descr="A picture containing text, wheel&#10;&#10;Description automatically generated"/>
+                    <pic:cNvPr id="25" name="Picture 25"/>
                     <pic:cNvPicPr/>
                   </pic:nvPicPr>
-                  <pic:blipFill rotWithShape="1">
+                  <pic:blipFill>
+                    <a:blip r:embed="rId40">
+                      <a:extLst>
+                        <a:ext uri="{28A0092B-C50C-407E-A947-70E740481C1C}">
+                          <a14:useLocalDpi xmlns:a14="http://schemas.microsoft.com/office/drawing/2010/main" val="0"/>
+                        </a:ext>
+                      </a:extLst>
+                    </a:blip>
+                    <a:stretch>
+                      <a:fillRect/>
+                    </a:stretch>
+                  </pic:blipFill>
+                  <pic:spPr>
+                    <a:xfrm>
+                      <a:off x="0" y="0"/>
+                      <a:ext cx="2347284" cy="1470704"/>
+                    </a:xfrm>
+                    <a:prstGeom prst="rect">
+                      <a:avLst/>
+                    </a:prstGeom>
+                  </pic:spPr>
+                </pic:pic>
+              </a:graphicData>
+            </a:graphic>
+          </wp:inline>
+        </w:drawing>
+      </w:r>
+    </w:p>
+    <w:p>
+      <w:r>
+        <w:t>**Third Checkbox**</w:t>
+      </w:r>
+    </w:p>
+    <w:p>
+      <w:r>
+        <w:rPr>
+          <w:b/>
+          <w:bCs/>
+        </w:rPr>
+        <w:t xml:space="preserve">Step </w:t>
+      </w:r>
+      <w:r>
+        <w:rPr>
+          <w:b/>
+          <w:bCs/>
+        </w:rPr>
+        <w:t>5</w:t>
+      </w:r>
+      <w:r>
+        <w:rPr>
+          <w:b/>
+          <w:bCs/>
+        </w:rPr>
+        <w:t>:</w:t>
+      </w:r>
+      <w:r>
+        <w:t xml:space="preserve"> </w:t>
+      </w:r>
+      <w:r>
+        <w:t>A</w:t>
+      </w:r>
+      <w:r>
+        <w:t xml:space="preserve">dd </w:t>
+      </w:r>
+      <w:r>
+        <w:t xml:space="preserve">an </w:t>
+      </w:r>
+      <w:r>
+        <w:t xml:space="preserve">Adenylyl </w:t>
+      </w:r>
+      <w:r>
+        <w:t>C</w:t>
+      </w:r>
+      <w:r>
+        <w:t xml:space="preserve">yclase to the </w:t>
+      </w:r>
+      <w:r>
+        <w:t>cell membrane</w:t>
+      </w:r>
+      <w:r>
+        <w:t>.</w:t>
+      </w:r>
+      <w:r>
+        <w:t xml:space="preserve"> </w:t>
+      </w:r>
+      <w:r>
+        <w:t>The alpha subunit will then bind with the adenylyl cyclase and it will become activated.</w:t>
+      </w:r>
+    </w:p>
+    <w:p>
+      <w:r>
+        <w:rPr>
+          <w:noProof/>
+        </w:rPr>
+        <w:drawing>
+          <wp:inline distT="0" distB="0" distL="0" distR="0" wp14:anchorId="1FCF3877" wp14:editId="4B120886">
+            <wp:extent cx="1543050" cy="1228725"/>
+            <wp:effectExtent l="0" t="0" r="0" b="9525"/>
+            <wp:docPr id="10" name="Picture 10" descr="A picture containing text&#10;&#10;Description automatically generated"/>
+            <wp:cNvGraphicFramePr>
+              <a:graphicFrameLocks xmlns:a="http://schemas.openxmlformats.org/drawingml/2006/main" noChangeAspect="1"/>
+            </wp:cNvGraphicFramePr>
+            <a:graphic xmlns:a="http://schemas.openxmlformats.org/drawingml/2006/main">
+              <a:graphicData uri="http://schemas.openxmlformats.org/drawingml/2006/picture">
+                <pic:pic xmlns:pic="http://schemas.openxmlformats.org/drawingml/2006/picture">
+                  <pic:nvPicPr>
+                    <pic:cNvPr id="10" name="Picture 10" descr="A picture containing text&#10;&#10;Description automatically generated"/>
+                    <pic:cNvPicPr/>
+                  </pic:nvPicPr>
+                  <pic:blipFill>
                     <a:blip r:embed="rId41">
                       <a:extLst>
                         <a:ext uri="{28A0092B-C50C-407E-A947-70E740481C1C}">
@@ -3048,25 +3214,18 @@
                         </a:ext>
                       </a:extLst>
                     </a:blip>
-                    <a:srcRect r="38220" b="49365"/>
-                    <a:stretch/>
+                    <a:stretch>
+                      <a:fillRect/>
+                    </a:stretch>
                   </pic:blipFill>
-                  <pic:spPr bwMode="auto">
+                  <pic:spPr>
                     <a:xfrm>
                       <a:off x="0" y="0"/>
-                      <a:ext cx="1649485" cy="991412"/>
+                      <a:ext cx="1543050" cy="1228725"/>
                     </a:xfrm>
                     <a:prstGeom prst="rect">
                       <a:avLst/>
                     </a:prstGeom>
-                    <a:ln>
-                      <a:noFill/>
-                    </a:ln>
-                    <a:extLst>
-                      <a:ext uri="{53640926-AAD7-44D8-BBD7-CCE9431645EC}">
-                        <a14:shadowObscured xmlns:a14="http://schemas.microsoft.com/office/drawing/2010/main"/>
-                      </a:ext>
-                    </a:extLst>
                   </pic:spPr>
                 </pic:pic>
               </a:graphicData>
@@ -3075,9 +3234,6 @@
         </w:drawing>
       </w:r>
       <w:r>
-        <w:t xml:space="preserve"> </w:t>
-      </w:r>
-      <w:r>
         <w:sym w:font="Wingdings" w:char="F0E0"/>
       </w:r>
       <w:r>
@@ -3085,10 +3241,10 @@
           <w:noProof/>
         </w:rPr>
         <w:drawing>
-          <wp:inline distT="0" distB="0" distL="0" distR="0" wp14:anchorId="3B1CE837" wp14:editId="5F054EF6">
-            <wp:extent cx="647700" cy="628650"/>
+          <wp:inline distT="0" distB="0" distL="0" distR="0" wp14:anchorId="0B236D53" wp14:editId="6AA4FCEC">
+            <wp:extent cx="1428750" cy="1295400"/>
             <wp:effectExtent l="0" t="0" r="0" b="0"/>
-            <wp:docPr id="246" name="Picture 246" descr="A picture containing text, device, meter&#10;&#10;Description automatically generated"/>
+            <wp:docPr id="11" name="Picture 11"/>
             <wp:cNvGraphicFramePr>
               <a:graphicFrameLocks xmlns:a="http://schemas.openxmlformats.org/drawingml/2006/main" noChangeAspect="1"/>
             </wp:cNvGraphicFramePr>
@@ -3096,7 +3252,7 @@
               <a:graphicData uri="http://schemas.openxmlformats.org/drawingml/2006/picture">
                 <pic:pic xmlns:pic="http://schemas.openxmlformats.org/drawingml/2006/picture">
                   <pic:nvPicPr>
-                    <pic:cNvPr id="246" name="Picture 246" descr="A picture containing text, device, meter&#10;&#10;Description automatically generated"/>
+                    <pic:cNvPr id="11" name="Picture 11"/>
                     <pic:cNvPicPr/>
                   </pic:nvPicPr>
                   <pic:blipFill>
@@ -3114,7 +3270,7 @@
                   <pic:spPr>
                     <a:xfrm>
                       <a:off x="0" y="0"/>
-                      <a:ext cx="647700" cy="628650"/>
+                      <a:ext cx="1428750" cy="1295400"/>
                     </a:xfrm>
                     <a:prstGeom prst="rect">
                       <a:avLst/>
@@ -3129,30 +3285,74 @@
     </w:p>
     <w:p>
       <w:r>
-        <w:t>Protein Kinase (PKA)</w:t>
-      </w:r>
-    </w:p>
-    <w:p>
-      <w:pPr>
+        <w:t>**Fourth Checkbox**</w:t>
+      </w:r>
+    </w:p>
+    <w:p>
+      <w:r>
+        <w:t>The adenylyl cyclase will then be able to transform ATP into cAMP(cyclic AMP)</w:t>
+      </w:r>
+    </w:p>
+    <w:p>
+      <w:r>
+        <w:rPr>
+          <w:b/>
+          <w:bCs/>
+        </w:rPr>
+        <w:t xml:space="preserve">Step </w:t>
+      </w:r>
+      <w:r>
+        <w:rPr>
+          <w:b/>
+          <w:bCs/>
+        </w:rPr>
+        <w:t>6</w:t>
+      </w:r>
+      <w:r>
+        <w:rPr>
+          <w:b/>
+          <w:bCs/>
+        </w:rPr>
+        <w:t>:</w:t>
+      </w:r>
+      <w:r>
+        <w:t xml:space="preserve"> </w:t>
+      </w:r>
+      <w:r>
+        <w:t>Add ATPs to the Cell Membrane</w:t>
+      </w:r>
+      <w:r>
+        <w:t xml:space="preserve"> – at least 2, but as many additional as you’d like</w:t>
+      </w:r>
+      <w:r>
+        <w:t xml:space="preserve">. </w:t>
+      </w:r>
+      <w:r>
+        <w:t>The Adenylyl Cyclase</w:t>
+      </w:r>
+      <w:r>
+        <w:t xml:space="preserve"> will</w:t>
+      </w:r>
+      <w:r>
+        <w:t xml:space="preserve"> convert them</w:t>
+      </w:r>
+      <w:r>
+        <w:t xml:space="preserve"> into cAMP</w:t>
+      </w:r>
+      <w:r>
+        <w:t xml:space="preserve"> until the GTP within the Alpha Subunit hydrolyzes and turns into GDP after some time. This inactivates the subunit and the Adenylyl.</w:t>
+      </w:r>
+    </w:p>
+    <w:p>
+      <w:r>
         <w:rPr>
           <w:noProof/>
         </w:rPr>
-      </w:pPr>
-      <w:r>
-        <w:rPr>
-          <w:noProof/>
-        </w:rPr>
-        <w:t xml:space="preserve"> </w:t>
-      </w:r>
-      <w:r>
-        <w:rPr>
-          <w:noProof/>
-        </w:rPr>
         <w:drawing>
-          <wp:inline distT="0" distB="0" distL="0" distR="0" wp14:anchorId="69B30A0F" wp14:editId="1495C15C">
-            <wp:extent cx="809625" cy="288360"/>
-            <wp:effectExtent l="0" t="0" r="0" b="0"/>
-            <wp:docPr id="247" name="Picture 247" descr="A picture containing text, device, gauge, meter&#10;&#10;Description automatically generated"/>
+          <wp:inline distT="0" distB="0" distL="0" distR="0" wp14:anchorId="647B0FD0" wp14:editId="0707279C">
+            <wp:extent cx="1590675" cy="1019175"/>
+            <wp:effectExtent l="0" t="0" r="9525" b="9525"/>
+            <wp:docPr id="16" name="Picture 16"/>
             <wp:cNvGraphicFramePr>
               <a:graphicFrameLocks xmlns:a="http://schemas.openxmlformats.org/drawingml/2006/main" noChangeAspect="1"/>
             </wp:cNvGraphicFramePr>
@@ -3160,7 +3360,7 @@
               <a:graphicData uri="http://schemas.openxmlformats.org/drawingml/2006/picture">
                 <pic:pic xmlns:pic="http://schemas.openxmlformats.org/drawingml/2006/picture">
                   <pic:nvPicPr>
-                    <pic:cNvPr id="247" name="Picture 247" descr="A picture containing text, device, gauge, meter&#10;&#10;Description automatically generated"/>
+                    <pic:cNvPr id="16" name="Picture 16"/>
                     <pic:cNvPicPr/>
                   </pic:nvPicPr>
                   <pic:blipFill>
@@ -3178,7 +3378,7 @@
                   <pic:spPr>
                     <a:xfrm>
                       <a:off x="0" y="0"/>
-                      <a:ext cx="828427" cy="295057"/>
+                      <a:ext cx="1590675" cy="1019175"/>
                     </a:xfrm>
                     <a:prstGeom prst="rect">
                       <a:avLst/>
@@ -3190,36 +3390,18 @@
           </wp:inline>
         </w:drawing>
       </w:r>
-    </w:p>
-    <w:p>
-      <w:pPr>
+      <w:r>
+        <w:sym w:font="Wingdings" w:char="F0E0"/>
+      </w:r>
+      <w:r>
         <w:rPr>
           <w:noProof/>
         </w:rPr>
-      </w:pPr>
-      <w:r>
-        <w:rPr>
-          <w:noProof/>
-        </w:rPr>
-        <w:t>Cyclic AMP (Dr. Cline would like to differentiate this more than in the video)</w:t>
-      </w:r>
-    </w:p>
-    <w:p>
-      <w:pPr>
-        <w:rPr>
-          <w:noProof/>
-        </w:rPr>
-      </w:pPr>
-      <w:r>
-        <w:rPr>
-          <w:noProof/>
-        </w:rPr>
-        <w:lastRenderedPageBreak/>
         <w:drawing>
-          <wp:inline distT="0" distB="0" distL="0" distR="0" wp14:anchorId="5027AD14" wp14:editId="1D27BD1F">
-            <wp:extent cx="495760" cy="1143000"/>
+          <wp:inline distT="0" distB="0" distL="0" distR="0" wp14:anchorId="5E709592" wp14:editId="11D8E9DB">
+            <wp:extent cx="1562100" cy="1066800"/>
             <wp:effectExtent l="0" t="0" r="0" b="0"/>
-            <wp:docPr id="248" name="Picture 248" descr="A picture containing text, tool, guitar&#10;&#10;Description automatically generated"/>
+            <wp:docPr id="17" name="Picture 17"/>
             <wp:cNvGraphicFramePr>
               <a:graphicFrameLocks xmlns:a="http://schemas.openxmlformats.org/drawingml/2006/main" noChangeAspect="1"/>
             </wp:cNvGraphicFramePr>
@@ -3227,11 +3409,11 @@
               <a:graphicData uri="http://schemas.openxmlformats.org/drawingml/2006/picture">
                 <pic:pic xmlns:pic="http://schemas.openxmlformats.org/drawingml/2006/picture">
                   <pic:nvPicPr>
-                    <pic:cNvPr id="248" name="Picture 248" descr="A picture containing text, tool, guitar&#10;&#10;Description automatically generated"/>
+                    <pic:cNvPr id="17" name="Picture 17"/>
                     <pic:cNvPicPr/>
                   </pic:nvPicPr>
                   <pic:blipFill>
-                    <a:blip r:embed="rId44" cstate="print">
+                    <a:blip r:embed="rId44">
                       <a:extLst>
                         <a:ext uri="{28A0092B-C50C-407E-A947-70E740481C1C}">
                           <a14:useLocalDpi xmlns:a14="http://schemas.microsoft.com/office/drawing/2010/main" val="0"/>
@@ -3245,7 +3427,7 @@
                   <pic:spPr>
                     <a:xfrm>
                       <a:off x="0" y="0"/>
-                      <a:ext cx="498707" cy="1149794"/>
+                      <a:ext cx="1562100" cy="1066800"/>
                     </a:xfrm>
                     <a:prstGeom prst="rect">
                       <a:avLst/>
@@ -3259,28 +3441,35 @@
       </w:r>
     </w:p>
     <w:p>
+      <w:r>
+        <w:t>Once the GTP turns into GDP and the Adenylyl Cyclase stops converting ATP to cAMP, the Alpha will move back to bind with the Beta Gamma complex.</w:t>
+      </w:r>
+      <w:r>
+        <w:t xml:space="preserve"> (Need screenshots of this)</w:t>
+      </w:r>
+    </w:p>
+    <w:p>
+      <w:r>
+        <w:t>**Fifth Checkbox**</w:t>
+      </w:r>
+    </w:p>
+    <w:p>
       <w:pPr>
         <w:rPr>
+          <w:i/>
+          <w:iCs/>
+        </w:rPr>
+      </w:pPr>
+      <w:r>
+        <w:rPr>
           <w:noProof/>
         </w:rPr>
-      </w:pPr>
-      <w:r>
-        <w:rPr>
-          <w:noProof/>
-        </w:rPr>
-        <w:t>Adenylyl Cyclase</w:t>
-      </w:r>
-    </w:p>
-    <w:p>
-      <w:r>
-        <w:rPr>
-          <w:noProof/>
-        </w:rPr>
+        <w:lastRenderedPageBreak/>
         <w:drawing>
-          <wp:inline distT="0" distB="0" distL="0" distR="0" wp14:anchorId="188F1479" wp14:editId="44112100">
-            <wp:extent cx="800100" cy="581891"/>
-            <wp:effectExtent l="0" t="0" r="0" b="8890"/>
-            <wp:docPr id="249" name="Picture 249" descr="Graphical user interface, application&#10;&#10;Description automatically generated"/>
+          <wp:inline distT="0" distB="0" distL="0" distR="0" wp14:anchorId="13694F30" wp14:editId="2807B342">
+            <wp:extent cx="1917405" cy="1661751"/>
+            <wp:effectExtent l="0" t="0" r="635" b="2540"/>
+            <wp:docPr id="14" name="Picture 14"/>
             <wp:cNvGraphicFramePr>
               <a:graphicFrameLocks xmlns:a="http://schemas.openxmlformats.org/drawingml/2006/main" noChangeAspect="1"/>
             </wp:cNvGraphicFramePr>
@@ -3288,7 +3477,7 @@
               <a:graphicData uri="http://schemas.openxmlformats.org/drawingml/2006/picture">
                 <pic:pic xmlns:pic="http://schemas.openxmlformats.org/drawingml/2006/picture">
                   <pic:nvPicPr>
-                    <pic:cNvPr id="249" name="Picture 249" descr="Graphical user interface, application&#10;&#10;Description automatically generated"/>
+                    <pic:cNvPr id="14" name="Picture 14"/>
                     <pic:cNvPicPr/>
                   </pic:nvPicPr>
                   <pic:blipFill>
@@ -3306,7 +3495,7 @@
                   <pic:spPr>
                     <a:xfrm>
                       <a:off x="0" y="0"/>
-                      <a:ext cx="805096" cy="585524"/>
+                      <a:ext cx="1963514" cy="1701712"/>
                     </a:xfrm>
                     <a:prstGeom prst="rect">
                       <a:avLst/>
@@ -3318,25 +3507,20 @@
           </wp:inline>
         </w:drawing>
       </w:r>
-    </w:p>
-    <w:p>
-      <w:r>
-        <w:t>Regulatory Subunit</w:t>
-      </w:r>
-      <w:r>
-        <w:t xml:space="preserve"> (Future)</w:t>
-      </w:r>
-    </w:p>
-    <w:p>
-      <w:r>
-        <w:rPr>
+      <w:r>
+        <w:sym w:font="Wingdings" w:char="F0E0"/>
+      </w:r>
+      <w:r>
+        <w:rPr>
+          <w:i/>
+          <w:iCs/>
           <w:noProof/>
         </w:rPr>
         <w:drawing>
-          <wp:inline distT="0" distB="0" distL="0" distR="0" wp14:anchorId="602BDBEF" wp14:editId="0DA13EFD">
-            <wp:extent cx="381000" cy="438727"/>
+          <wp:inline distT="0" distB="0" distL="0" distR="0" wp14:anchorId="27F17D99" wp14:editId="24C9A62C">
+            <wp:extent cx="2139212" cy="1642820"/>
             <wp:effectExtent l="0" t="0" r="0" b="0"/>
-            <wp:docPr id="250" name="Picture 250"/>
+            <wp:docPr id="24" name="Picture 24"/>
             <wp:cNvGraphicFramePr>
               <a:graphicFrameLocks xmlns:a="http://schemas.openxmlformats.org/drawingml/2006/main" noChangeAspect="1"/>
             </wp:cNvGraphicFramePr>
@@ -3344,7 +3528,7 @@
               <a:graphicData uri="http://schemas.openxmlformats.org/drawingml/2006/picture">
                 <pic:pic xmlns:pic="http://schemas.openxmlformats.org/drawingml/2006/picture">
                   <pic:nvPicPr>
-                    <pic:cNvPr id="164" name="Pyrophosphate.JPG"/>
+                    <pic:cNvPr id="24" name="Picture 24"/>
                     <pic:cNvPicPr/>
                   </pic:nvPicPr>
                   <pic:blipFill>
@@ -3362,7 +3546,7 @@
                   <pic:spPr>
                     <a:xfrm>
                       <a:off x="0" y="0"/>
-                      <a:ext cx="384175" cy="442383"/>
+                      <a:ext cx="2151922" cy="1652581"/>
                     </a:xfrm>
                     <a:prstGeom prst="rect">
                       <a:avLst/>
@@ -3376,941 +3560,6 @@
       </w:r>
     </w:p>
     <w:p>
-      <w:r>
-        <w:t>Pyrophosphate – loose phosphates (currently unsure of their role unless they just break off and float away)</w:t>
-      </w:r>
-    </w:p>
-    <w:p>
-      <w:pPr>
-        <w:keepNext/>
-        <w:keepLines/>
-        <w:spacing w:before="40" w:after="0"/>
-        <w:outlineLvl w:val="1"/>
-        <w:rPr>
-          <w:rFonts w:asciiTheme="majorHAnsi" w:eastAsiaTheme="majorEastAsia" w:hAnsiTheme="majorHAnsi" w:cstheme="majorBidi"/>
-          <w:color w:val="2F5496" w:themeColor="accent1" w:themeShade="BF"/>
-          <w:sz w:val="26"/>
-          <w:szCs w:val="26"/>
-        </w:rPr>
-      </w:pPr>
-      <w:bookmarkStart w:id="3" w:name="_Toc85880747"/>
-      <w:r>
-        <w:rPr>
-          <w:rFonts w:asciiTheme="majorHAnsi" w:eastAsiaTheme="majorEastAsia" w:hAnsiTheme="majorHAnsi" w:cstheme="majorBidi"/>
-          <w:color w:val="2F5496" w:themeColor="accent1" w:themeShade="BF"/>
-          <w:sz w:val="26"/>
-          <w:szCs w:val="26"/>
-        </w:rPr>
-        <w:t>Steps to Win</w:t>
-      </w:r>
-      <w:bookmarkEnd w:id="3"/>
-    </w:p>
-    <w:p>
-      <w:r>
-        <w:rPr>
-          <w:b/>
-          <w:bCs/>
-        </w:rPr>
-        <w:t>Step 1:</w:t>
-      </w:r>
-      <w:r>
-        <w:t xml:space="preserve"> </w:t>
-      </w:r>
-      <w:r>
-        <w:t xml:space="preserve">Place a </w:t>
-      </w:r>
-      <w:r>
-        <w:t xml:space="preserve">G-Protein Coupled Receptor (GCR) </w:t>
-      </w:r>
-      <w:r>
-        <w:t>on the cell membrane.</w:t>
-      </w:r>
-    </w:p>
-    <w:p>
-      <w:r>
-        <w:rPr>
-          <w:noProof/>
-        </w:rPr>
-        <w:drawing>
-          <wp:inline distT="0" distB="0" distL="0" distR="0" wp14:anchorId="7DFA173E" wp14:editId="7E5AB396">
-            <wp:extent cx="857250" cy="1071563"/>
-            <wp:effectExtent l="0" t="0" r="0" b="0"/>
-            <wp:docPr id="251" name="Picture 251" descr="A picture containing text, tableware, dishware&#10;&#10;Description automatically generated"/>
-            <wp:cNvGraphicFramePr>
-              <a:graphicFrameLocks xmlns:a="http://schemas.openxmlformats.org/drawingml/2006/main" noChangeAspect="1"/>
-            </wp:cNvGraphicFramePr>
-            <a:graphic xmlns:a="http://schemas.openxmlformats.org/drawingml/2006/main">
-              <a:graphicData uri="http://schemas.openxmlformats.org/drawingml/2006/picture">
-                <pic:pic xmlns:pic="http://schemas.openxmlformats.org/drawingml/2006/picture">
-                  <pic:nvPicPr>
-                    <pic:cNvPr id="251" name="Picture 251" descr="A picture containing text, tableware, dishware&#10;&#10;Description automatically generated"/>
-                    <pic:cNvPicPr/>
-                  </pic:nvPicPr>
-                  <pic:blipFill>
-                    <a:blip r:embed="rId47">
-                      <a:extLst>
-                        <a:ext uri="{28A0092B-C50C-407E-A947-70E740481C1C}">
-                          <a14:useLocalDpi xmlns:a14="http://schemas.microsoft.com/office/drawing/2010/main" val="0"/>
-                        </a:ext>
-                      </a:extLst>
-                    </a:blip>
-                    <a:stretch>
-                      <a:fillRect/>
-                    </a:stretch>
-                  </pic:blipFill>
-                  <pic:spPr>
-                    <a:xfrm>
-                      <a:off x="0" y="0"/>
-                      <a:ext cx="860541" cy="1075676"/>
-                    </a:xfrm>
-                    <a:prstGeom prst="rect">
-                      <a:avLst/>
-                    </a:prstGeom>
-                  </pic:spPr>
-                </pic:pic>
-              </a:graphicData>
-            </a:graphic>
-          </wp:inline>
-        </w:drawing>
-      </w:r>
-    </w:p>
-    <w:p>
-      <w:r>
-        <w:rPr>
-          <w:b/>
-          <w:bCs/>
-        </w:rPr>
-        <w:t>Step 2:</w:t>
-      </w:r>
-      <w:r>
-        <w:t xml:space="preserve"> </w:t>
-      </w:r>
-      <w:r>
-        <w:t xml:space="preserve">Place a </w:t>
-      </w:r>
-      <w:r>
-        <w:t xml:space="preserve">Signaling molecule outside of </w:t>
-      </w:r>
-      <w:r>
-        <w:t xml:space="preserve">the </w:t>
-      </w:r>
-      <w:r>
-        <w:t>cell membrane</w:t>
-      </w:r>
-      <w:r>
-        <w:t>.</w:t>
-      </w:r>
-      <w:r>
-        <w:t xml:space="preserve"> It will move into the receptor.</w:t>
-      </w:r>
-      <w:r>
-        <w:t xml:space="preserve"> The receptor will then undergo a conformational change.</w:t>
-      </w:r>
-    </w:p>
-    <w:p>
-      <w:r>
-        <w:rPr>
-          <w:noProof/>
-        </w:rPr>
-        <w:drawing>
-          <wp:inline distT="0" distB="0" distL="0" distR="0" wp14:anchorId="78A86A50" wp14:editId="700383C2">
-            <wp:extent cx="1230835" cy="1238250"/>
-            <wp:effectExtent l="0" t="0" r="7620" b="0"/>
-            <wp:docPr id="252" name="Picture 252" descr="Text&#10;&#10;Description automatically generated"/>
-            <wp:cNvGraphicFramePr>
-              <a:graphicFrameLocks xmlns:a="http://schemas.openxmlformats.org/drawingml/2006/main" noChangeAspect="1"/>
-            </wp:cNvGraphicFramePr>
-            <a:graphic xmlns:a="http://schemas.openxmlformats.org/drawingml/2006/main">
-              <a:graphicData uri="http://schemas.openxmlformats.org/drawingml/2006/picture">
-                <pic:pic xmlns:pic="http://schemas.openxmlformats.org/drawingml/2006/picture">
-                  <pic:nvPicPr>
-                    <pic:cNvPr id="252" name="Picture 252" descr="Text&#10;&#10;Description automatically generated"/>
-                    <pic:cNvPicPr/>
-                  </pic:nvPicPr>
-                  <pic:blipFill>
-                    <a:blip r:embed="rId48" cstate="print">
-                      <a:extLst>
-                        <a:ext uri="{28A0092B-C50C-407E-A947-70E740481C1C}">
-                          <a14:useLocalDpi xmlns:a14="http://schemas.microsoft.com/office/drawing/2010/main" val="0"/>
-                        </a:ext>
-                      </a:extLst>
-                    </a:blip>
-                    <a:stretch>
-                      <a:fillRect/>
-                    </a:stretch>
-                  </pic:blipFill>
-                  <pic:spPr>
-                    <a:xfrm>
-                      <a:off x="0" y="0"/>
-                      <a:ext cx="1241563" cy="1249042"/>
-                    </a:xfrm>
-                    <a:prstGeom prst="rect">
-                      <a:avLst/>
-                    </a:prstGeom>
-                  </pic:spPr>
-                </pic:pic>
-              </a:graphicData>
-            </a:graphic>
-          </wp:inline>
-        </w:drawing>
-      </w:r>
-      <w:r>
-        <w:sym w:font="Wingdings" w:char="F0E0"/>
-      </w:r>
-      <w:r>
-        <w:rPr>
-          <w:noProof/>
-        </w:rPr>
-        <w:drawing>
-          <wp:inline distT="0" distB="0" distL="0" distR="0" wp14:anchorId="51E29DB1" wp14:editId="7DC85EA5">
-            <wp:extent cx="1047750" cy="1241778"/>
-            <wp:effectExtent l="0" t="0" r="0" b="0"/>
-            <wp:docPr id="253" name="Picture 253" descr="Text&#10;&#10;Description automatically generated"/>
-            <wp:cNvGraphicFramePr>
-              <a:graphicFrameLocks xmlns:a="http://schemas.openxmlformats.org/drawingml/2006/main" noChangeAspect="1"/>
-            </wp:cNvGraphicFramePr>
-            <a:graphic xmlns:a="http://schemas.openxmlformats.org/drawingml/2006/main">
-              <a:graphicData uri="http://schemas.openxmlformats.org/drawingml/2006/picture">
-                <pic:pic xmlns:pic="http://schemas.openxmlformats.org/drawingml/2006/picture">
-                  <pic:nvPicPr>
-                    <pic:cNvPr id="253" name="Picture 253" descr="Text&#10;&#10;Description automatically generated"/>
-                    <pic:cNvPicPr/>
-                  </pic:nvPicPr>
-                  <pic:blipFill>
-                    <a:blip r:embed="rId49">
-                      <a:extLst>
-                        <a:ext uri="{28A0092B-C50C-407E-A947-70E740481C1C}">
-                          <a14:useLocalDpi xmlns:a14="http://schemas.microsoft.com/office/drawing/2010/main" val="0"/>
-                        </a:ext>
-                      </a:extLst>
-                    </a:blip>
-                    <a:stretch>
-                      <a:fillRect/>
-                    </a:stretch>
-                  </pic:blipFill>
-                  <pic:spPr>
-                    <a:xfrm>
-                      <a:off x="0" y="0"/>
-                      <a:ext cx="1071093" cy="1269444"/>
-                    </a:xfrm>
-                    <a:prstGeom prst="rect">
-                      <a:avLst/>
-                    </a:prstGeom>
-                  </pic:spPr>
-                </pic:pic>
-              </a:graphicData>
-            </a:graphic>
-          </wp:inline>
-        </w:drawing>
-      </w:r>
-    </w:p>
-    <w:p>
-      <w:r>
-        <w:t>**First checkbox at this stage**</w:t>
-      </w:r>
-    </w:p>
-    <w:p>
-      <w:r>
-        <w:t>*Note that activation symbols are not necessary for prefab. Note the shape difference.</w:t>
-      </w:r>
-    </w:p>
-    <w:p>
-      <w:r>
-        <w:t>* Protein ligand and signaling molecule are synonymous.</w:t>
-      </w:r>
-    </w:p>
-    <w:p>
-      <w:r>
-        <w:rPr>
-          <w:b/>
-          <w:bCs/>
-        </w:rPr>
-        <w:lastRenderedPageBreak/>
-        <w:t>Step 3:</w:t>
-      </w:r>
-      <w:r>
-        <w:t xml:space="preserve"> A</w:t>
-      </w:r>
-      <w:r>
-        <w:t>dd a</w:t>
-      </w:r>
-      <w:r>
-        <w:t xml:space="preserve"> Trimeric G-Protein to the </w:t>
-      </w:r>
-      <w:r>
-        <w:t>cell membrane</w:t>
-      </w:r>
-      <w:r>
-        <w:t xml:space="preserve">. It will remain attached and search for an activated </w:t>
-      </w:r>
-      <w:r>
-        <w:t>GPC R</w:t>
-      </w:r>
-      <w:r>
-        <w:t>eceptor and bind with it.</w:t>
-      </w:r>
-    </w:p>
-    <w:p>
-      <w:r>
-        <w:rPr>
-          <w:noProof/>
-        </w:rPr>
-        <w:drawing>
-          <wp:inline distT="0" distB="0" distL="0" distR="0" wp14:anchorId="0AE3EDDC" wp14:editId="6528C598">
-            <wp:extent cx="1129393" cy="1581150"/>
-            <wp:effectExtent l="0" t="0" r="0" b="0"/>
-            <wp:docPr id="254" name="Picture 254" descr="Graphical user interface, application&#10;&#10;Description automatically generated"/>
-            <wp:cNvGraphicFramePr>
-              <a:graphicFrameLocks xmlns:a="http://schemas.openxmlformats.org/drawingml/2006/main" noChangeAspect="1"/>
-            </wp:cNvGraphicFramePr>
-            <a:graphic xmlns:a="http://schemas.openxmlformats.org/drawingml/2006/main">
-              <a:graphicData uri="http://schemas.openxmlformats.org/drawingml/2006/picture">
-                <pic:pic xmlns:pic="http://schemas.openxmlformats.org/drawingml/2006/picture">
-                  <pic:nvPicPr>
-                    <pic:cNvPr id="254" name="Picture 254" descr="Graphical user interface, application&#10;&#10;Description automatically generated"/>
-                    <pic:cNvPicPr/>
-                  </pic:nvPicPr>
-                  <pic:blipFill>
-                    <a:blip r:embed="rId50" cstate="print">
-                      <a:extLst>
-                        <a:ext uri="{28A0092B-C50C-407E-A947-70E740481C1C}">
-                          <a14:useLocalDpi xmlns:a14="http://schemas.microsoft.com/office/drawing/2010/main" val="0"/>
-                        </a:ext>
-                      </a:extLst>
-                    </a:blip>
-                    <a:stretch>
-                      <a:fillRect/>
-                    </a:stretch>
-                  </pic:blipFill>
-                  <pic:spPr>
-                    <a:xfrm>
-                      <a:off x="0" y="0"/>
-                      <a:ext cx="1140980" cy="1597371"/>
-                    </a:xfrm>
-                    <a:prstGeom prst="rect">
-                      <a:avLst/>
-                    </a:prstGeom>
-                  </pic:spPr>
-                </pic:pic>
-              </a:graphicData>
-            </a:graphic>
-          </wp:inline>
-        </w:drawing>
-      </w:r>
-      <w:r>
-        <w:t xml:space="preserve"> </w:t>
-      </w:r>
-      <w:r>
-        <w:sym w:font="Wingdings" w:char="F0E0"/>
-      </w:r>
-      <w:r>
-        <w:rPr>
-          <w:noProof/>
-        </w:rPr>
-        <w:drawing>
-          <wp:inline distT="0" distB="0" distL="0" distR="0" wp14:anchorId="68314CA8" wp14:editId="4656AD36">
-            <wp:extent cx="1171575" cy="1575850"/>
-            <wp:effectExtent l="0" t="0" r="0" b="5715"/>
-            <wp:docPr id="255" name="Picture 255" descr="A picture containing text, clock&#10;&#10;Description automatically generated"/>
-            <wp:cNvGraphicFramePr>
-              <a:graphicFrameLocks xmlns:a="http://schemas.openxmlformats.org/drawingml/2006/main" noChangeAspect="1"/>
-            </wp:cNvGraphicFramePr>
-            <a:graphic xmlns:a="http://schemas.openxmlformats.org/drawingml/2006/main">
-              <a:graphicData uri="http://schemas.openxmlformats.org/drawingml/2006/picture">
-                <pic:pic xmlns:pic="http://schemas.openxmlformats.org/drawingml/2006/picture">
-                  <pic:nvPicPr>
-                    <pic:cNvPr id="255" name="Picture 255" descr="A picture containing text, clock&#10;&#10;Description automatically generated"/>
-                    <pic:cNvPicPr/>
-                  </pic:nvPicPr>
-                  <pic:blipFill>
-                    <a:blip r:embed="rId51">
-                      <a:extLst>
-                        <a:ext uri="{28A0092B-C50C-407E-A947-70E740481C1C}">
-                          <a14:useLocalDpi xmlns:a14="http://schemas.microsoft.com/office/drawing/2010/main" val="0"/>
-                        </a:ext>
-                      </a:extLst>
-                    </a:blip>
-                    <a:stretch>
-                      <a:fillRect/>
-                    </a:stretch>
-                  </pic:blipFill>
-                  <pic:spPr>
-                    <a:xfrm>
-                      <a:off x="0" y="0"/>
-                      <a:ext cx="1211924" cy="1630122"/>
-                    </a:xfrm>
-                    <a:prstGeom prst="rect">
-                      <a:avLst/>
-                    </a:prstGeom>
-                  </pic:spPr>
-                </pic:pic>
-              </a:graphicData>
-            </a:graphic>
-          </wp:inline>
-        </w:drawing>
-      </w:r>
-    </w:p>
-    <w:p>
-      <w:r>
-        <w:t xml:space="preserve">*Note Pink </w:t>
-      </w:r>
-      <w:proofErr w:type="spellStart"/>
-      <w:r>
-        <w:t>zigzaggy</w:t>
-      </w:r>
-      <w:proofErr w:type="spellEnd"/>
-      <w:r>
-        <w:t xml:space="preserve"> </w:t>
-      </w:r>
-      <w:proofErr w:type="spellStart"/>
-      <w:r>
-        <w:t>diliwaps</w:t>
-      </w:r>
-      <w:proofErr w:type="spellEnd"/>
-      <w:r>
-        <w:t xml:space="preserve"> are lipids.</w:t>
-      </w:r>
-    </w:p>
-    <w:p>
-      <w:r>
-        <w:t>The Tri</w:t>
-      </w:r>
-      <w:r>
-        <w:t>meric</w:t>
-      </w:r>
-      <w:r>
-        <w:t xml:space="preserve"> G-Protein will under</w:t>
-      </w:r>
-      <w:r>
-        <w:t>go</w:t>
-      </w:r>
-      <w:r>
-        <w:t xml:space="preserve"> a conformational change and lose its GDP</w:t>
-      </w:r>
-      <w:r>
-        <w:t>.</w:t>
-      </w:r>
-    </w:p>
-    <w:p>
-      <w:r>
-        <w:rPr>
-          <w:noProof/>
-        </w:rPr>
-        <w:drawing>
-          <wp:inline distT="0" distB="0" distL="0" distR="0" wp14:anchorId="3FDA6AAF" wp14:editId="393B8BE6">
-            <wp:extent cx="1533525" cy="2093054"/>
-            <wp:effectExtent l="0" t="0" r="0" b="2540"/>
-            <wp:docPr id="174" name="Picture 174" descr="A picture containing text, clock&#10;&#10;Description automatically generated"/>
-            <wp:cNvGraphicFramePr>
-              <a:graphicFrameLocks xmlns:a="http://schemas.openxmlformats.org/drawingml/2006/main" noChangeAspect="1"/>
-            </wp:cNvGraphicFramePr>
-            <a:graphic xmlns:a="http://schemas.openxmlformats.org/drawingml/2006/main">
-              <a:graphicData uri="http://schemas.openxmlformats.org/drawingml/2006/picture">
-                <pic:pic xmlns:pic="http://schemas.openxmlformats.org/drawingml/2006/picture">
-                  <pic:nvPicPr>
-                    <pic:cNvPr id="174" name="Picture 174" descr="A picture containing text, clock&#10;&#10;Description automatically generated"/>
-                    <pic:cNvPicPr/>
-                  </pic:nvPicPr>
-                  <pic:blipFill>
-                    <a:blip r:embed="rId52">
-                      <a:extLst>
-                        <a:ext uri="{28A0092B-C50C-407E-A947-70E740481C1C}">
-                          <a14:useLocalDpi xmlns:a14="http://schemas.microsoft.com/office/drawing/2010/main" val="0"/>
-                        </a:ext>
-                      </a:extLst>
-                    </a:blip>
-                    <a:stretch>
-                      <a:fillRect/>
-                    </a:stretch>
-                  </pic:blipFill>
-                  <pic:spPr>
-                    <a:xfrm>
-                      <a:off x="0" y="0"/>
-                      <a:ext cx="1534837" cy="2094844"/>
-                    </a:xfrm>
-                    <a:prstGeom prst="rect">
-                      <a:avLst/>
-                    </a:prstGeom>
-                  </pic:spPr>
-                </pic:pic>
-              </a:graphicData>
-            </a:graphic>
-          </wp:inline>
-        </w:drawing>
-      </w:r>
-    </w:p>
-    <w:p>
-      <w:r>
-        <w:t>**Second checkbox**</w:t>
-      </w:r>
-    </w:p>
-    <w:p>
-      <w:r>
-        <w:rPr>
-          <w:b/>
-          <w:bCs/>
-        </w:rPr>
-        <w:t xml:space="preserve">Step </w:t>
-      </w:r>
-      <w:r>
-        <w:rPr>
-          <w:b/>
-          <w:bCs/>
-        </w:rPr>
-        <w:t>4</w:t>
-      </w:r>
-      <w:r>
-        <w:rPr>
-          <w:b/>
-          <w:bCs/>
-        </w:rPr>
-        <w:t xml:space="preserve">: </w:t>
-      </w:r>
-      <w:r>
-        <w:t>Place a GTP within the cell membrane. It will find the Trimeric G-Protein and bind with it.</w:t>
-      </w:r>
-      <w:r>
-        <w:t xml:space="preserve"> </w:t>
-      </w:r>
-      <w:r>
-        <w:t xml:space="preserve">The </w:t>
-      </w:r>
-      <w:r>
-        <w:t>T</w:t>
-      </w:r>
-      <w:r>
-        <w:t>rimeric G-Protein will separate from the receptor and the alpha subunit and beta-gamma complex will split.</w:t>
-      </w:r>
-    </w:p>
-    <w:p>
-      <w:r>
-        <w:rPr>
-          <w:noProof/>
-        </w:rPr>
-        <w:drawing>
-          <wp:inline distT="0" distB="0" distL="0" distR="0" wp14:anchorId="5E0CDDF0" wp14:editId="76B257E7">
-            <wp:extent cx="1505643" cy="1958388"/>
-            <wp:effectExtent l="0" t="0" r="5715" b="0"/>
-            <wp:docPr id="175" name="Picture 175" descr="A picture containing text&#10;&#10;Description automatically generated"/>
-            <wp:cNvGraphicFramePr>
-              <a:graphicFrameLocks xmlns:a="http://schemas.openxmlformats.org/drawingml/2006/main" noChangeAspect="1"/>
-            </wp:cNvGraphicFramePr>
-            <a:graphic xmlns:a="http://schemas.openxmlformats.org/drawingml/2006/main">
-              <a:graphicData uri="http://schemas.openxmlformats.org/drawingml/2006/picture">
-                <pic:pic xmlns:pic="http://schemas.openxmlformats.org/drawingml/2006/picture">
-                  <pic:nvPicPr>
-                    <pic:cNvPr id="175" name="Picture 175" descr="A picture containing text&#10;&#10;Description automatically generated"/>
-                    <pic:cNvPicPr/>
-                  </pic:nvPicPr>
-                  <pic:blipFill>
-                    <a:blip r:embed="rId53">
-                      <a:extLst>
-                        <a:ext uri="{28A0092B-C50C-407E-A947-70E740481C1C}">
-                          <a14:useLocalDpi xmlns:a14="http://schemas.microsoft.com/office/drawing/2010/main" val="0"/>
-                        </a:ext>
-                      </a:extLst>
-                    </a:blip>
-                    <a:stretch>
-                      <a:fillRect/>
-                    </a:stretch>
-                  </pic:blipFill>
-                  <pic:spPr>
-                    <a:xfrm>
-                      <a:off x="0" y="0"/>
-                      <a:ext cx="1518914" cy="1975649"/>
-                    </a:xfrm>
-                    <a:prstGeom prst="rect">
-                      <a:avLst/>
-                    </a:prstGeom>
-                  </pic:spPr>
-                </pic:pic>
-              </a:graphicData>
-            </a:graphic>
-          </wp:inline>
-        </w:drawing>
-      </w:r>
-      <w:r>
-        <w:sym w:font="Wingdings" w:char="F0E0"/>
-      </w:r>
-      <w:r>
-        <w:rPr>
-          <w:noProof/>
-        </w:rPr>
-        <w:drawing>
-          <wp:inline distT="0" distB="0" distL="0" distR="0" wp14:anchorId="48CC43FF" wp14:editId="5F596DEB">
-            <wp:extent cx="2574415" cy="1800225"/>
-            <wp:effectExtent l="0" t="0" r="0" b="0"/>
-            <wp:docPr id="176" name="Picture 176" descr="A picture containing text, clock&#10;&#10;Description automatically generated"/>
-            <wp:cNvGraphicFramePr>
-              <a:graphicFrameLocks xmlns:a="http://schemas.openxmlformats.org/drawingml/2006/main" noChangeAspect="1"/>
-            </wp:cNvGraphicFramePr>
-            <a:graphic xmlns:a="http://schemas.openxmlformats.org/drawingml/2006/main">
-              <a:graphicData uri="http://schemas.openxmlformats.org/drawingml/2006/picture">
-                <pic:pic xmlns:pic="http://schemas.openxmlformats.org/drawingml/2006/picture">
-                  <pic:nvPicPr>
-                    <pic:cNvPr id="176" name="Picture 176" descr="A picture containing text, clock&#10;&#10;Description automatically generated"/>
-                    <pic:cNvPicPr/>
-                  </pic:nvPicPr>
-                  <pic:blipFill>
-                    <a:blip r:embed="rId54">
-                      <a:extLst>
-                        <a:ext uri="{28A0092B-C50C-407E-A947-70E740481C1C}">
-                          <a14:useLocalDpi xmlns:a14="http://schemas.microsoft.com/office/drawing/2010/main" val="0"/>
-                        </a:ext>
-                      </a:extLst>
-                    </a:blip>
-                    <a:stretch>
-                      <a:fillRect/>
-                    </a:stretch>
-                  </pic:blipFill>
-                  <pic:spPr>
-                    <a:xfrm>
-                      <a:off x="0" y="0"/>
-                      <a:ext cx="2587910" cy="1809661"/>
-                    </a:xfrm>
-                    <a:prstGeom prst="rect">
-                      <a:avLst/>
-                    </a:prstGeom>
-                  </pic:spPr>
-                </pic:pic>
-              </a:graphicData>
-            </a:graphic>
-          </wp:inline>
-        </w:drawing>
-      </w:r>
-    </w:p>
-    <w:p>
-      <w:r>
-        <w:t>**Third Checkbox**</w:t>
-      </w:r>
-    </w:p>
-    <w:p>
-      <w:r>
-        <w:rPr>
-          <w:b/>
-          <w:bCs/>
-        </w:rPr>
-        <w:lastRenderedPageBreak/>
-        <w:t xml:space="preserve">Step </w:t>
-      </w:r>
-      <w:r>
-        <w:rPr>
-          <w:b/>
-          <w:bCs/>
-        </w:rPr>
-        <w:t>5</w:t>
-      </w:r>
-      <w:r>
-        <w:rPr>
-          <w:b/>
-          <w:bCs/>
-        </w:rPr>
-        <w:t>:</w:t>
-      </w:r>
-      <w:r>
-        <w:t xml:space="preserve"> </w:t>
-      </w:r>
-      <w:r>
-        <w:t>A</w:t>
-      </w:r>
-      <w:r>
-        <w:t xml:space="preserve">dd </w:t>
-      </w:r>
-      <w:r>
-        <w:t xml:space="preserve">an </w:t>
-      </w:r>
-      <w:r>
-        <w:t xml:space="preserve">Adenylyl </w:t>
-      </w:r>
-      <w:r>
-        <w:t>C</w:t>
-      </w:r>
-      <w:r>
-        <w:t xml:space="preserve">yclase to the </w:t>
-      </w:r>
-      <w:r>
-        <w:t>cell membrane</w:t>
-      </w:r>
-      <w:r>
-        <w:t>.</w:t>
-      </w:r>
-      <w:r>
-        <w:t xml:space="preserve"> </w:t>
-      </w:r>
-      <w:r>
-        <w:t>The alpha subunit will then bind with the adenylyl cyclase and it will become activated.</w:t>
-      </w:r>
-    </w:p>
-    <w:p>
-      <w:r>
-        <w:rPr>
-          <w:noProof/>
-        </w:rPr>
-        <w:drawing>
-          <wp:inline distT="0" distB="0" distL="0" distR="0" wp14:anchorId="78419229" wp14:editId="06911AA5">
-            <wp:extent cx="656880" cy="1514475"/>
-            <wp:effectExtent l="0" t="0" r="0" b="0"/>
-            <wp:docPr id="177" name="Picture 177" descr="Icon&#10;&#10;Description automatically generated with medium confidence"/>
-            <wp:cNvGraphicFramePr>
-              <a:graphicFrameLocks xmlns:a="http://schemas.openxmlformats.org/drawingml/2006/main" noChangeAspect="1"/>
-            </wp:cNvGraphicFramePr>
-            <a:graphic xmlns:a="http://schemas.openxmlformats.org/drawingml/2006/main">
-              <a:graphicData uri="http://schemas.openxmlformats.org/drawingml/2006/picture">
-                <pic:pic xmlns:pic="http://schemas.openxmlformats.org/drawingml/2006/picture">
-                  <pic:nvPicPr>
-                    <pic:cNvPr id="177" name="Picture 177" descr="Icon&#10;&#10;Description automatically generated with medium confidence"/>
-                    <pic:cNvPicPr/>
-                  </pic:nvPicPr>
-                  <pic:blipFill>
-                    <a:blip r:embed="rId55">
-                      <a:extLst>
-                        <a:ext uri="{28A0092B-C50C-407E-A947-70E740481C1C}">
-                          <a14:useLocalDpi xmlns:a14="http://schemas.microsoft.com/office/drawing/2010/main" val="0"/>
-                        </a:ext>
-                      </a:extLst>
-                    </a:blip>
-                    <a:stretch>
-                      <a:fillRect/>
-                    </a:stretch>
-                  </pic:blipFill>
-                  <pic:spPr>
-                    <a:xfrm>
-                      <a:off x="0" y="0"/>
-                      <a:ext cx="666665" cy="1537036"/>
-                    </a:xfrm>
-                    <a:prstGeom prst="rect">
-                      <a:avLst/>
-                    </a:prstGeom>
-                  </pic:spPr>
-                </pic:pic>
-              </a:graphicData>
-            </a:graphic>
-          </wp:inline>
-        </w:drawing>
-      </w:r>
-      <w:r>
-        <w:sym w:font="Wingdings" w:char="F0E0"/>
-      </w:r>
-      <w:r>
-        <w:rPr>
-          <w:noProof/>
-        </w:rPr>
-        <w:drawing>
-          <wp:inline distT="0" distB="0" distL="0" distR="0" wp14:anchorId="4AC28D8A" wp14:editId="24BCC6AB">
-            <wp:extent cx="1337856" cy="1543050"/>
-            <wp:effectExtent l="0" t="0" r="0" b="0"/>
-            <wp:docPr id="178" name="Picture 178" descr="A picture containing diagram&#10;&#10;Description automatically generated"/>
-            <wp:cNvGraphicFramePr>
-              <a:graphicFrameLocks xmlns:a="http://schemas.openxmlformats.org/drawingml/2006/main" noChangeAspect="1"/>
-            </wp:cNvGraphicFramePr>
-            <a:graphic xmlns:a="http://schemas.openxmlformats.org/drawingml/2006/main">
-              <a:graphicData uri="http://schemas.openxmlformats.org/drawingml/2006/picture">
-                <pic:pic xmlns:pic="http://schemas.openxmlformats.org/drawingml/2006/picture">
-                  <pic:nvPicPr>
-                    <pic:cNvPr id="178" name="Picture 178" descr="A picture containing diagram&#10;&#10;Description automatically generated"/>
-                    <pic:cNvPicPr/>
-                  </pic:nvPicPr>
-                  <pic:blipFill>
-                    <a:blip r:embed="rId56" cstate="print">
-                      <a:extLst>
-                        <a:ext uri="{28A0092B-C50C-407E-A947-70E740481C1C}">
-                          <a14:useLocalDpi xmlns:a14="http://schemas.microsoft.com/office/drawing/2010/main" val="0"/>
-                        </a:ext>
-                      </a:extLst>
-                    </a:blip>
-                    <a:stretch>
-                      <a:fillRect/>
-                    </a:stretch>
-                  </pic:blipFill>
-                  <pic:spPr>
-                    <a:xfrm>
-                      <a:off x="0" y="0"/>
-                      <a:ext cx="1346075" cy="1552530"/>
-                    </a:xfrm>
-                    <a:prstGeom prst="rect">
-                      <a:avLst/>
-                    </a:prstGeom>
-                  </pic:spPr>
-                </pic:pic>
-              </a:graphicData>
-            </a:graphic>
-          </wp:inline>
-        </w:drawing>
-      </w:r>
-    </w:p>
-    <w:p>
-      <w:r>
-        <w:t>**Fourth Checkbox**</w:t>
-      </w:r>
-    </w:p>
-    <w:p>
-      <w:r>
-        <w:t>The adenylyl cyclase will then be able to transform ATP into cAMP(cyclic AMP)</w:t>
-      </w:r>
-    </w:p>
-    <w:p>
-      <w:r>
-        <w:t>*Note cAMP should look like ATP except it will have only one dot.</w:t>
-      </w:r>
-    </w:p>
-    <w:p>
-      <w:r>
-        <w:rPr>
-          <w:b/>
-          <w:bCs/>
-        </w:rPr>
-        <w:t xml:space="preserve">Step </w:t>
-      </w:r>
-      <w:r>
-        <w:rPr>
-          <w:b/>
-          <w:bCs/>
-        </w:rPr>
-        <w:t>6</w:t>
-      </w:r>
-      <w:r>
-        <w:rPr>
-          <w:b/>
-          <w:bCs/>
-        </w:rPr>
-        <w:t>:</w:t>
-      </w:r>
-      <w:r>
-        <w:t xml:space="preserve"> </w:t>
-      </w:r>
-      <w:r>
-        <w:t>Add ATPs to the Cell Membrane</w:t>
-      </w:r>
-      <w:r>
-        <w:t xml:space="preserve"> – at least 2, but as many additional as you’d like</w:t>
-      </w:r>
-      <w:r>
-        <w:t xml:space="preserve">. </w:t>
-      </w:r>
-      <w:r>
-        <w:t>The Adenylyl Cyclase</w:t>
-      </w:r>
-      <w:r>
-        <w:t xml:space="preserve"> will</w:t>
-      </w:r>
-      <w:r>
-        <w:t xml:space="preserve"> convert them</w:t>
-      </w:r>
-      <w:r>
-        <w:t xml:space="preserve"> into cAMP</w:t>
-      </w:r>
-      <w:r>
-        <w:t xml:space="preserve"> until the GTP within the Alpha Subunit hydrolyzes and turns into GDP after some time. This inactivates the subunit and the Adenylyl.</w:t>
-      </w:r>
-    </w:p>
-    <w:p>
-      <w:r>
-        <w:rPr>
-          <w:noProof/>
-        </w:rPr>
-        <w:drawing>
-          <wp:inline distT="0" distB="0" distL="0" distR="0" wp14:anchorId="4F3C24D7" wp14:editId="515E3142">
-            <wp:extent cx="2113946" cy="1476375"/>
-            <wp:effectExtent l="0" t="0" r="635" b="0"/>
-            <wp:docPr id="179" name="Picture 179" descr="Diagram&#10;&#10;Description automatically generated with medium confidence"/>
-            <wp:cNvGraphicFramePr>
-              <a:graphicFrameLocks xmlns:a="http://schemas.openxmlformats.org/drawingml/2006/main" noChangeAspect="1"/>
-            </wp:cNvGraphicFramePr>
-            <a:graphic xmlns:a="http://schemas.openxmlformats.org/drawingml/2006/main">
-              <a:graphicData uri="http://schemas.openxmlformats.org/drawingml/2006/picture">
-                <pic:pic xmlns:pic="http://schemas.openxmlformats.org/drawingml/2006/picture">
-                  <pic:nvPicPr>
-                    <pic:cNvPr id="179" name="Picture 179" descr="Diagram&#10;&#10;Description automatically generated with medium confidence"/>
-                    <pic:cNvPicPr/>
-                  </pic:nvPicPr>
-                  <pic:blipFill>
-                    <a:blip r:embed="rId57" cstate="print">
-                      <a:extLst>
-                        <a:ext uri="{28A0092B-C50C-407E-A947-70E740481C1C}">
-                          <a14:useLocalDpi xmlns:a14="http://schemas.microsoft.com/office/drawing/2010/main" val="0"/>
-                        </a:ext>
-                      </a:extLst>
-                    </a:blip>
-                    <a:stretch>
-                      <a:fillRect/>
-                    </a:stretch>
-                  </pic:blipFill>
-                  <pic:spPr>
-                    <a:xfrm>
-                      <a:off x="0" y="0"/>
-                      <a:ext cx="2116218" cy="1477962"/>
-                    </a:xfrm>
-                    <a:prstGeom prst="rect">
-                      <a:avLst/>
-                    </a:prstGeom>
-                  </pic:spPr>
-                </pic:pic>
-              </a:graphicData>
-            </a:graphic>
-          </wp:inline>
-        </w:drawing>
-      </w:r>
-      <w:r>
-        <w:sym w:font="Wingdings" w:char="F0E0"/>
-      </w:r>
-      <w:r>
-        <w:rPr>
-          <w:noProof/>
-        </w:rPr>
-        <w:drawing>
-          <wp:inline distT="0" distB="0" distL="0" distR="0" wp14:anchorId="159DF7A6" wp14:editId="68325D17">
-            <wp:extent cx="1933575" cy="1469240"/>
-            <wp:effectExtent l="0" t="0" r="0" b="0"/>
-            <wp:docPr id="180" name="Picture 180" descr="A screenshot of a video game&#10;&#10;Description automatically generated with medium confidence"/>
-            <wp:cNvGraphicFramePr>
-              <a:graphicFrameLocks xmlns:a="http://schemas.openxmlformats.org/drawingml/2006/main" noChangeAspect="1"/>
-            </wp:cNvGraphicFramePr>
-            <a:graphic xmlns:a="http://schemas.openxmlformats.org/drawingml/2006/main">
-              <a:graphicData uri="http://schemas.openxmlformats.org/drawingml/2006/picture">
-                <pic:pic xmlns:pic="http://schemas.openxmlformats.org/drawingml/2006/picture">
-                  <pic:nvPicPr>
-                    <pic:cNvPr id="180" name="Picture 180" descr="A screenshot of a video game&#10;&#10;Description automatically generated with medium confidence"/>
-                    <pic:cNvPicPr/>
-                  </pic:nvPicPr>
-                  <pic:blipFill>
-                    <a:blip r:embed="rId58" cstate="print">
-                      <a:extLst>
-                        <a:ext uri="{28A0092B-C50C-407E-A947-70E740481C1C}">
-                          <a14:useLocalDpi xmlns:a14="http://schemas.microsoft.com/office/drawing/2010/main" val="0"/>
-                        </a:ext>
-                      </a:extLst>
-                    </a:blip>
-                    <a:stretch>
-                      <a:fillRect/>
-                    </a:stretch>
-                  </pic:blipFill>
-                  <pic:spPr>
-                    <a:xfrm>
-                      <a:off x="0" y="0"/>
-                      <a:ext cx="1944332" cy="1477414"/>
-                    </a:xfrm>
-                    <a:prstGeom prst="rect">
-                      <a:avLst/>
-                    </a:prstGeom>
-                  </pic:spPr>
-                </pic:pic>
-              </a:graphicData>
-            </a:graphic>
-          </wp:inline>
-        </w:drawing>
-      </w:r>
-    </w:p>
-    <w:p>
-      <w:r>
-        <w:t>Once the GTP turns into GDP and the Adenylyl Cyclase stops converting ATP to cAMP, the Alpha will move back to bind with the Beta Gamma complex.</w:t>
-      </w:r>
-    </w:p>
-    <w:p>
-      <w:r>
-        <w:t>**Fifth Checkbox**</w:t>
-      </w:r>
-    </w:p>
-    <w:p>
       <w:pPr>
         <w:rPr>
           <w:i/>
@@ -4319,128 +3568,24 @@
       </w:pPr>
       <w:r>
         <w:rPr>
-          <w:noProof/>
-        </w:rPr>
-        <w:drawing>
-          <wp:inline distT="0" distB="0" distL="0" distR="0" wp14:anchorId="00712A84" wp14:editId="1078BABC">
-            <wp:extent cx="1097600" cy="1304925"/>
-            <wp:effectExtent l="0" t="0" r="7620" b="0"/>
-            <wp:docPr id="184" name="Picture 184" descr="A picture containing graphical user interface&#10;&#10;Description automatically generated"/>
-            <wp:cNvGraphicFramePr>
-              <a:graphicFrameLocks xmlns:a="http://schemas.openxmlformats.org/drawingml/2006/main" noChangeAspect="1"/>
-            </wp:cNvGraphicFramePr>
-            <a:graphic xmlns:a="http://schemas.openxmlformats.org/drawingml/2006/main">
-              <a:graphicData uri="http://schemas.openxmlformats.org/drawingml/2006/picture">
-                <pic:pic xmlns:pic="http://schemas.openxmlformats.org/drawingml/2006/picture">
-                  <pic:nvPicPr>
-                    <pic:cNvPr id="184" name="Picture 184" descr="A picture containing graphical user interface&#10;&#10;Description automatically generated"/>
-                    <pic:cNvPicPr/>
-                  </pic:nvPicPr>
-                  <pic:blipFill>
-                    <a:blip r:embed="rId59">
-                      <a:extLst>
-                        <a:ext uri="{28A0092B-C50C-407E-A947-70E740481C1C}">
-                          <a14:useLocalDpi xmlns:a14="http://schemas.microsoft.com/office/drawing/2010/main" val="0"/>
-                        </a:ext>
-                      </a:extLst>
-                    </a:blip>
-                    <a:stretch>
-                      <a:fillRect/>
-                    </a:stretch>
-                  </pic:blipFill>
-                  <pic:spPr>
-                    <a:xfrm>
-                      <a:off x="0" y="0"/>
-                      <a:ext cx="1101991" cy="1310146"/>
-                    </a:xfrm>
-                    <a:prstGeom prst="rect">
-                      <a:avLst/>
-                    </a:prstGeom>
-                  </pic:spPr>
-                </pic:pic>
-              </a:graphicData>
-            </a:graphic>
-          </wp:inline>
-        </w:drawing>
-      </w:r>
-      <w:r>
-        <w:sym w:font="Wingdings" w:char="F0E0"/>
-      </w:r>
-      <w:r>
-        <w:rPr>
-          <w:noProof/>
-        </w:rPr>
-        <w:drawing>
-          <wp:inline distT="0" distB="0" distL="0" distR="0" wp14:anchorId="02A07B4B" wp14:editId="61A6A5AD">
-            <wp:extent cx="1200150" cy="1286561"/>
-            <wp:effectExtent l="0" t="0" r="0" b="8890"/>
-            <wp:docPr id="185" name="Picture 185" descr="A picture containing text, clock&#10;&#10;Description automatically generated"/>
-            <wp:cNvGraphicFramePr>
-              <a:graphicFrameLocks xmlns:a="http://schemas.openxmlformats.org/drawingml/2006/main" noChangeAspect="1"/>
-            </wp:cNvGraphicFramePr>
-            <a:graphic xmlns:a="http://schemas.openxmlformats.org/drawingml/2006/main">
-              <a:graphicData uri="http://schemas.openxmlformats.org/drawingml/2006/picture">
-                <pic:pic xmlns:pic="http://schemas.openxmlformats.org/drawingml/2006/picture">
-                  <pic:nvPicPr>
-                    <pic:cNvPr id="185" name="Picture 185" descr="A picture containing text, clock&#10;&#10;Description automatically generated"/>
-                    <pic:cNvPicPr/>
-                  </pic:nvPicPr>
-                  <pic:blipFill>
-                    <a:blip r:embed="rId60">
-                      <a:extLst>
-                        <a:ext uri="{28A0092B-C50C-407E-A947-70E740481C1C}">
-                          <a14:useLocalDpi xmlns:a14="http://schemas.microsoft.com/office/drawing/2010/main" val="0"/>
-                        </a:ext>
-                      </a:extLst>
-                    </a:blip>
-                    <a:stretch>
-                      <a:fillRect/>
-                    </a:stretch>
-                  </pic:blipFill>
-                  <pic:spPr>
-                    <a:xfrm>
-                      <a:off x="0" y="0"/>
-                      <a:ext cx="1204707" cy="1291446"/>
-                    </a:xfrm>
-                    <a:prstGeom prst="rect">
-                      <a:avLst/>
-                    </a:prstGeom>
-                  </pic:spPr>
-                </pic:pic>
-              </a:graphicData>
-            </a:graphic>
-          </wp:inline>
-        </w:drawing>
-      </w:r>
-    </w:p>
-    <w:p>
-      <w:pPr>
-        <w:rPr>
           <w:i/>
           <w:iCs/>
         </w:rPr>
-      </w:pPr>
-      <w:r>
+        <w:t>*Time the GTP to eventually turn from GTP into GDP. Timer starts after the Cyclase binding. (Roughly double the time it takes for the Kinase to activate). Once this occurs, it no longer turns ATP into cAMP. Alpha should then go back to bind with the Beta Gamma.</w:t>
+      </w:r>
+    </w:p>
+    <w:p>
+      <w:pPr>
         <w:rPr>
           <w:i/>
           <w:iCs/>
         </w:rPr>
-        <w:t>*Time the GTP to eventually turn from GTP into GDP. Timer starts after the Cyclase binding. (Roughly double the time it takes for the Kinase to activate). Once this occurs, it no longer turns ATP into cAMP. Alpha should then go back to bind with the Beta Gamma.</w:t>
-      </w:r>
-    </w:p>
-    <w:p>
-      <w:pPr>
+      </w:pPr>
+      <w:r>
         <w:rPr>
           <w:i/>
           <w:iCs/>
         </w:rPr>
-      </w:pPr>
-      <w:r>
-        <w:rPr>
-          <w:i/>
-          <w:iCs/>
-        </w:rPr>
-        <w:lastRenderedPageBreak/>
         <w:t>Future development may include the regulator of g-protein signaling (RGS) in this step.</w:t>
       </w:r>
     </w:p>
@@ -4465,7 +3610,7 @@
                     <pic:cNvPicPr/>
                   </pic:nvPicPr>
                   <pic:blipFill>
-                    <a:blip r:embed="rId61">
+                    <a:blip r:embed="rId47">
                       <a:extLst>
                         <a:ext uri="{28A0092B-C50C-407E-A947-70E740481C1C}">
                           <a14:useLocalDpi xmlns:a14="http://schemas.microsoft.com/office/drawing/2010/main" val="0"/>
@@ -4514,7 +3659,7 @@
                     <pic:cNvPicPr/>
                   </pic:nvPicPr>
                   <pic:blipFill>
-                    <a:blip r:embed="rId62">
+                    <a:blip r:embed="rId48">
                       <a:extLst>
                         <a:ext uri="{28A0092B-C50C-407E-A947-70E740481C1C}">
                           <a14:useLocalDpi xmlns:a14="http://schemas.microsoft.com/office/drawing/2010/main" val="0"/>
@@ -4585,26 +3730,37 @@
         <w:t>) to the cell. It will then bind with the cAMP and become activated.</w:t>
       </w:r>
       <w:r>
-        <w:t xml:space="preserve"> (one grey, one blue, simplified). </w:t>
+        <w:t xml:space="preserve"> (one grey, one </w:t>
+      </w:r>
+      <w:r>
+        <w:t>green</w:t>
+      </w:r>
+      <w:r>
+        <w:t xml:space="preserve">, simplified). </w:t>
       </w:r>
       <w:r>
         <w:rPr>
           <w:i/>
           <w:iCs/>
         </w:rPr>
-        <w:t>We will need at least 2 cAMPs for this step.</w:t>
-      </w:r>
-    </w:p>
-    <w:p>
+        <w:t>We will need at least 2 cAMPs for this step</w:t>
+      </w:r>
+    </w:p>
+    <w:p>
+      <w:pPr>
+        <w:tabs>
+          <w:tab w:val="left" w:pos="6585"/>
+        </w:tabs>
+      </w:pPr>
       <w:r>
         <w:rPr>
           <w:noProof/>
         </w:rPr>
         <w:drawing>
-          <wp:inline distT="0" distB="0" distL="0" distR="0" wp14:anchorId="50D302DA" wp14:editId="4A213EF6">
-            <wp:extent cx="1714500" cy="1257300"/>
+          <wp:inline distT="0" distB="0" distL="0" distR="0" wp14:anchorId="4B611EFA" wp14:editId="36C27971">
+            <wp:extent cx="742950" cy="819150"/>
             <wp:effectExtent l="0" t="0" r="0" b="0"/>
-            <wp:docPr id="186" name="Picture 186" descr="A picture containing text, wheel&#10;&#10;Description automatically generated"/>
+            <wp:docPr id="18" name="Picture 18"/>
             <wp:cNvGraphicFramePr>
               <a:graphicFrameLocks xmlns:a="http://schemas.openxmlformats.org/drawingml/2006/main" noChangeAspect="1"/>
             </wp:cNvGraphicFramePr>
@@ -4612,11 +3768,11 @@
               <a:graphicData uri="http://schemas.openxmlformats.org/drawingml/2006/picture">
                 <pic:pic xmlns:pic="http://schemas.openxmlformats.org/drawingml/2006/picture">
                   <pic:nvPicPr>
-                    <pic:cNvPr id="186" name="Picture 186" descr="A picture containing text, wheel&#10;&#10;Description automatically generated"/>
+                    <pic:cNvPr id="18" name="Picture 18"/>
                     <pic:cNvPicPr/>
                   </pic:nvPicPr>
                   <pic:blipFill>
-                    <a:blip r:embed="rId41">
+                    <a:blip r:embed="rId49">
                       <a:extLst>
                         <a:ext uri="{28A0092B-C50C-407E-A947-70E740481C1C}">
                           <a14:useLocalDpi xmlns:a14="http://schemas.microsoft.com/office/drawing/2010/main" val="0"/>
@@ -4630,7 +3786,7 @@
                   <pic:spPr>
                     <a:xfrm>
                       <a:off x="0" y="0"/>
-                      <a:ext cx="1714500" cy="1257300"/>
+                      <a:ext cx="742950" cy="819150"/>
                     </a:xfrm>
                     <a:prstGeom prst="rect">
                       <a:avLst/>
@@ -4650,10 +3806,10 @@
           <w:noProof/>
         </w:rPr>
         <w:drawing>
-          <wp:inline distT="0" distB="0" distL="0" distR="0" wp14:anchorId="78792E11" wp14:editId="5BE9460C">
-            <wp:extent cx="1390650" cy="1409700"/>
+          <wp:inline distT="0" distB="0" distL="0" distR="0" wp14:anchorId="27CB74A6" wp14:editId="0F40F493">
+            <wp:extent cx="1104900" cy="647700"/>
             <wp:effectExtent l="0" t="0" r="0" b="0"/>
-            <wp:docPr id="187" name="Picture 187" descr="A picture containing text, clipart&#10;&#10;Description automatically generated"/>
+            <wp:docPr id="19" name="Picture 19"/>
             <wp:cNvGraphicFramePr>
               <a:graphicFrameLocks xmlns:a="http://schemas.openxmlformats.org/drawingml/2006/main" noChangeAspect="1"/>
             </wp:cNvGraphicFramePr>
@@ -4661,11 +3817,11 @@
               <a:graphicData uri="http://schemas.openxmlformats.org/drawingml/2006/picture">
                 <pic:pic xmlns:pic="http://schemas.openxmlformats.org/drawingml/2006/picture">
                   <pic:nvPicPr>
-                    <pic:cNvPr id="187" name="Picture 187" descr="A picture containing text, clipart&#10;&#10;Description automatically generated"/>
+                    <pic:cNvPr id="19" name="Picture 19"/>
                     <pic:cNvPicPr/>
                   </pic:nvPicPr>
                   <pic:blipFill>
-                    <a:blip r:embed="rId63">
+                    <a:blip r:embed="rId50">
                       <a:extLst>
                         <a:ext uri="{28A0092B-C50C-407E-A947-70E740481C1C}">
                           <a14:useLocalDpi xmlns:a14="http://schemas.microsoft.com/office/drawing/2010/main" val="0"/>
@@ -4679,7 +3835,7 @@
                   <pic:spPr>
                     <a:xfrm>
                       <a:off x="0" y="0"/>
-                      <a:ext cx="1390650" cy="1409700"/>
+                      <a:ext cx="1104900" cy="647700"/>
                     </a:xfrm>
                     <a:prstGeom prst="rect">
                       <a:avLst/>
@@ -4699,10 +3855,10 @@
           <w:noProof/>
         </w:rPr>
         <w:drawing>
-          <wp:inline distT="0" distB="0" distL="0" distR="0" wp14:anchorId="1F312E93" wp14:editId="3CD48CAD">
-            <wp:extent cx="1409700" cy="1361090"/>
-            <wp:effectExtent l="0" t="0" r="0" b="0"/>
-            <wp:docPr id="193" name="Picture 193" descr="A picture containing clipart&#10;&#10;Description automatically generated"/>
+          <wp:inline distT="0" distB="0" distL="0" distR="0" wp14:anchorId="655380E3" wp14:editId="6675972E">
+            <wp:extent cx="1524000" cy="638175"/>
+            <wp:effectExtent l="0" t="0" r="0" b="9525"/>
+            <wp:docPr id="20" name="Picture 20" descr="A picture containing wheel, gear&#10;&#10;Description automatically generated"/>
             <wp:cNvGraphicFramePr>
               <a:graphicFrameLocks xmlns:a="http://schemas.openxmlformats.org/drawingml/2006/main" noChangeAspect="1"/>
             </wp:cNvGraphicFramePr>
@@ -4710,11 +3866,11 @@
               <a:graphicData uri="http://schemas.openxmlformats.org/drawingml/2006/picture">
                 <pic:pic xmlns:pic="http://schemas.openxmlformats.org/drawingml/2006/picture">
                   <pic:nvPicPr>
-                    <pic:cNvPr id="193" name="Picture 193" descr="A picture containing clipart&#10;&#10;Description automatically generated"/>
+                    <pic:cNvPr id="20" name="Picture 20" descr="A picture containing wheel, gear&#10;&#10;Description automatically generated"/>
                     <pic:cNvPicPr/>
                   </pic:nvPicPr>
                   <pic:blipFill>
-                    <a:blip r:embed="rId64">
+                    <a:blip r:embed="rId51">
                       <a:extLst>
                         <a:ext uri="{28A0092B-C50C-407E-A947-70E740481C1C}">
                           <a14:useLocalDpi xmlns:a14="http://schemas.microsoft.com/office/drawing/2010/main" val="0"/>
@@ -4728,7 +3884,7 @@
                   <pic:spPr>
                     <a:xfrm>
                       <a:off x="0" y="0"/>
-                      <a:ext cx="1415677" cy="1366861"/>
+                      <a:ext cx="1524000" cy="638175"/>
                     </a:xfrm>
                     <a:prstGeom prst="rect">
                       <a:avLst/>
@@ -4740,18 +3896,127 @@
           </wp:inline>
         </w:drawing>
       </w:r>
-      <w:r>
-        <w:sym w:font="Wingdings" w:char="F0E0"/>
-      </w:r>
+    </w:p>
+    <w:p>
+      <w:r>
+        <w:t>**Sixth Checkbox**</w:t>
+      </w:r>
+    </w:p>
+    <w:p>
+      <w:r>
+        <w:rPr>
+          <w:b/>
+          <w:bCs/>
+        </w:rPr>
+        <w:t xml:space="preserve">Step </w:t>
+      </w:r>
+      <w:r>
+        <w:rPr>
+          <w:b/>
+          <w:bCs/>
+        </w:rPr>
+        <w:t>8</w:t>
+      </w:r>
+      <w:r>
+        <w:rPr>
+          <w:b/>
+          <w:bCs/>
+        </w:rPr>
+        <w:t>:</w:t>
+      </w:r>
+      <w:r>
+        <w:t xml:space="preserve"> Add a Nuclear Pore Complex to the nucleus.</w:t>
+      </w:r>
+    </w:p>
+    <w:p/>
+    <w:p>
+      <w:r>
+        <w:rPr>
+          <w:b/>
+          <w:bCs/>
+        </w:rPr>
+        <w:t>Step 9:</w:t>
+      </w:r>
+      <w:r>
+        <w:t xml:space="preserve"> Add a Transcription Regulator</w:t>
+      </w:r>
+      <w:r>
+        <w:t>.</w:t>
+      </w:r>
+    </w:p>
+    <w:p>
+      <w:r>
+        <w:rPr>
+          <w:b/>
+          <w:bCs/>
+        </w:rPr>
+        <w:t>Step 10:</w:t>
+      </w:r>
+      <w:r>
+        <w:t xml:space="preserve"> Add an ATP for the Transcription Regulator to bind with</w:t>
+      </w:r>
+      <w:r>
+        <w:t xml:space="preserve"> the PKA</w:t>
+      </w:r>
+      <w:r>
+        <w:t>.</w:t>
+      </w:r>
+      <w:r>
+        <w:t xml:space="preserve"> The Transcription Regulator will then move into the nucleus via the nuclear pore.</w:t>
+      </w:r>
+    </w:p>
+    <w:p>
+      <w:r>
+        <w:t xml:space="preserve">**Seventh Checkbox, </w:t>
+      </w:r>
+      <w:r>
+        <w:rPr>
+          <w:b/>
+          <w:bCs/>
+        </w:rPr>
+        <w:t>WIN</w:t>
+      </w:r>
+      <w:r>
+        <w:t>**</w:t>
+      </w:r>
+    </w:p>
+    <w:p>
+      <w:pPr>
+        <w:rPr>
+          <w:i/>
+          <w:iCs/>
+        </w:rPr>
+      </w:pPr>
+      <w:r>
+        <w:rPr>
+          <w:i/>
+          <w:iCs/>
+        </w:rPr>
+        <w:t>*The grey is called an inhibitory protein.</w:t>
+      </w:r>
+    </w:p>
+    <w:p>
+      <w:r>
+        <w:lastRenderedPageBreak/>
+        <w:t xml:space="preserve">(Note: The trans. Regulator has changed function and will need to remain in the nucleus of a cell, it should no longer be able to move </w:t>
+      </w:r>
+      <w:r>
+        <w:t xml:space="preserve">back </w:t>
+      </w:r>
+      <w:r>
+        <w:t>through the nuclear pore)</w:t>
+      </w:r>
+    </w:p>
+    <w:p>
       <w:r>
         <w:rPr>
           <w:noProof/>
         </w:rPr>
         <w:drawing>
-          <wp:inline distT="0" distB="0" distL="0" distR="0" wp14:anchorId="4125A96E" wp14:editId="5CE1BFF8">
-            <wp:extent cx="647700" cy="628650"/>
-            <wp:effectExtent l="0" t="0" r="0" b="0"/>
-            <wp:docPr id="194" name="Picture 194" descr="A picture containing text, device, meter&#10;&#10;Description automatically generated"/>
+          <wp:inline distT="0" distB="0" distL="0" distR="0" wp14:anchorId="42CD394B" wp14:editId="24D1D35E">
+            <wp:extent cx="1952625" cy="1752600"/>
+            <wp:effectExtent l="0" t="0" r="9525" b="0"/>
+            <wp:docPr id="21" name="Picture 21" descr="A picture containing indoor, light&#10;&#10;Description automatically generated"/>
             <wp:cNvGraphicFramePr>
               <a:graphicFrameLocks xmlns:a="http://schemas.openxmlformats.org/drawingml/2006/main" noChangeAspect="1"/>
             </wp:cNvGraphicFramePr>
@@ -4759,11 +4024,11 @@
               <a:graphicData uri="http://schemas.openxmlformats.org/drawingml/2006/picture">
                 <pic:pic xmlns:pic="http://schemas.openxmlformats.org/drawingml/2006/picture">
                   <pic:nvPicPr>
-                    <pic:cNvPr id="194" name="Picture 194" descr="A picture containing text, device, meter&#10;&#10;Description automatically generated"/>
+                    <pic:cNvPr id="21" name="Picture 21" descr="A picture containing indoor, light&#10;&#10;Description automatically generated"/>
                     <pic:cNvPicPr/>
                   </pic:nvPicPr>
                   <pic:blipFill>
-                    <a:blip r:embed="rId42">
+                    <a:blip r:embed="rId52">
                       <a:extLst>
                         <a:ext uri="{28A0092B-C50C-407E-A947-70E740481C1C}">
                           <a14:useLocalDpi xmlns:a14="http://schemas.microsoft.com/office/drawing/2010/main" val="0"/>
@@ -4777,7 +4042,7 @@
                   <pic:spPr>
                     <a:xfrm>
                       <a:off x="0" y="0"/>
-                      <a:ext cx="647700" cy="628650"/>
+                      <a:ext cx="1952625" cy="1752600"/>
                     </a:xfrm>
                     <a:prstGeom prst="rect">
                       <a:avLst/>
@@ -4789,165 +4054,11 @@
           </wp:inline>
         </w:drawing>
       </w:r>
-    </w:p>
-    <w:p>
-      <w:r>
-        <w:t>**Sixth Checkbox**</w:t>
-      </w:r>
-    </w:p>
-    <w:p>
-      <w:r>
-        <w:rPr>
-          <w:b/>
-          <w:bCs/>
-        </w:rPr>
-        <w:t xml:space="preserve">Step </w:t>
-      </w:r>
-      <w:r>
-        <w:rPr>
-          <w:b/>
-          <w:bCs/>
-        </w:rPr>
-        <w:t>8</w:t>
-      </w:r>
-      <w:r>
-        <w:rPr>
-          <w:b/>
-          <w:bCs/>
-        </w:rPr>
-        <w:t>:</w:t>
-      </w:r>
-      <w:r>
-        <w:t xml:space="preserve"> Add a Nuclear Pore Complex to the nucleus.</w:t>
-      </w:r>
-    </w:p>
-    <w:p>
-      <w:r>
-        <w:rPr>
-          <w:b/>
-          <w:bCs/>
-        </w:rPr>
-        <w:t>Step 9:</w:t>
-      </w:r>
-      <w:r>
-        <w:t xml:space="preserve"> Add a Transcription Regulator</w:t>
-      </w:r>
-      <w:r>
-        <w:t>.</w:t>
-      </w:r>
-    </w:p>
-    <w:p>
-      <w:r>
-        <w:rPr>
-          <w:b/>
-          <w:bCs/>
-        </w:rPr>
-        <w:t>Step 10:</w:t>
-      </w:r>
-      <w:r>
-        <w:t xml:space="preserve"> Add an ATP for the Transcription Regulator to bind with</w:t>
-      </w:r>
-      <w:r>
-        <w:t xml:space="preserve"> the PKA</w:t>
-      </w:r>
-      <w:r>
-        <w:t>.</w:t>
-      </w:r>
-      <w:r>
-        <w:t xml:space="preserve"> The Transcription Regulator will then move into the nucleus via the nuclear pore.</w:t>
-      </w:r>
-    </w:p>
-    <w:p>
-      <w:r>
-        <w:t xml:space="preserve">**Seventh Checkbox, </w:t>
-      </w:r>
-      <w:r>
-        <w:rPr>
-          <w:b/>
-          <w:bCs/>
-        </w:rPr>
-        <w:t>WIN</w:t>
-      </w:r>
-      <w:r>
-        <w:t>**</w:t>
-      </w:r>
-    </w:p>
-    <w:p>
-      <w:pPr>
-        <w:rPr>
-          <w:i/>
-          <w:iCs/>
-        </w:rPr>
-      </w:pPr>
-      <w:r>
-        <w:rPr>
-          <w:i/>
-          <w:iCs/>
-        </w:rPr>
-        <w:t>*The grey is called an inhibitory protein.</w:t>
-      </w:r>
-    </w:p>
-    <w:p>
-      <w:r>
-        <w:t xml:space="preserve">(Note: The trans. Regulator has changed function and will need to remain in the nucleus of a cell, it should no longer be able to move </w:t>
-      </w:r>
-      <w:r>
-        <w:t xml:space="preserve">back </w:t>
-      </w:r>
-      <w:r>
-        <w:t>through the nuclear pore)</w:t>
-      </w:r>
-    </w:p>
-    <w:p>
-      <w:r>
-        <w:rPr>
-          <w:noProof/>
-        </w:rPr>
-        <w:drawing>
-          <wp:inline distT="0" distB="0" distL="0" distR="0" wp14:anchorId="5B8E7338" wp14:editId="02E71B4A">
-            <wp:extent cx="1123950" cy="1309727"/>
-            <wp:effectExtent l="0" t="0" r="0" b="5080"/>
-            <wp:docPr id="195" name="Picture 195" descr="A picture containing graphical user interface&#10;&#10;Description automatically generated"/>
-            <wp:cNvGraphicFramePr>
-              <a:graphicFrameLocks xmlns:a="http://schemas.openxmlformats.org/drawingml/2006/main" noChangeAspect="1"/>
-            </wp:cNvGraphicFramePr>
-            <a:graphic xmlns:a="http://schemas.openxmlformats.org/drawingml/2006/main">
-              <a:graphicData uri="http://schemas.openxmlformats.org/drawingml/2006/picture">
-                <pic:pic xmlns:pic="http://schemas.openxmlformats.org/drawingml/2006/picture">
-                  <pic:nvPicPr>
-                    <pic:cNvPr id="195" name="Picture 195" descr="A picture containing graphical user interface&#10;&#10;Description automatically generated"/>
-                    <pic:cNvPicPr/>
-                  </pic:nvPicPr>
-                  <pic:blipFill>
-                    <a:blip r:embed="rId65">
-                      <a:extLst>
-                        <a:ext uri="{28A0092B-C50C-407E-A947-70E740481C1C}">
-                          <a14:useLocalDpi xmlns:a14="http://schemas.microsoft.com/office/drawing/2010/main" val="0"/>
-                        </a:ext>
-                      </a:extLst>
-                    </a:blip>
-                    <a:stretch>
-                      <a:fillRect/>
-                    </a:stretch>
-                  </pic:blipFill>
-                  <pic:spPr>
-                    <a:xfrm>
-                      <a:off x="0" y="0"/>
-                      <a:ext cx="1130560" cy="1317430"/>
-                    </a:xfrm>
-                    <a:prstGeom prst="rect">
-                      <a:avLst/>
-                    </a:prstGeom>
-                  </pic:spPr>
-                </pic:pic>
-              </a:graphicData>
-            </a:graphic>
-          </wp:inline>
-        </w:drawing>
-      </w:r>
+      <w:bookmarkStart w:id="3" w:name="_Hlk87956215"/>
       <w:r>
         <w:sym w:font="Wingdings" w:char="F0E0"/>
       </w:r>
+      <w:bookmarkEnd w:id="3"/>
       <w:r>
         <w:rPr>
           <w:noProof/>
@@ -4970,7 +4081,7 @@
                     </pic:cNvPicPr>
                   </pic:nvPicPr>
                   <pic:blipFill>
-                    <a:blip r:embed="rId66">
+                    <a:blip r:embed="rId53">
                       <a:extLst>
                         <a:ext uri="{28A0092B-C50C-407E-A947-70E740481C1C}">
                           <a14:useLocalDpi xmlns:a14="http://schemas.microsoft.com/office/drawing/2010/main" val="0"/>
@@ -5001,6 +4112,55 @@
           </wp:inline>
         </w:drawing>
       </w:r>
+      <w:r>
+        <w:sym w:font="Wingdings" w:char="F0E0"/>
+      </w:r>
+      <w:r>
+        <w:rPr>
+          <w:noProof/>
+        </w:rPr>
+        <w:drawing>
+          <wp:inline distT="0" distB="0" distL="0" distR="0" wp14:anchorId="658BC493" wp14:editId="58B0FE30">
+            <wp:extent cx="2494471" cy="1533525"/>
+            <wp:effectExtent l="0" t="0" r="1270" b="0"/>
+            <wp:docPr id="22" name="Picture 22" descr="Graphical user interface, text, application&#10;&#10;Description automatically generated"/>
+            <wp:cNvGraphicFramePr>
+              <a:graphicFrameLocks xmlns:a="http://schemas.openxmlformats.org/drawingml/2006/main" noChangeAspect="1"/>
+            </wp:cNvGraphicFramePr>
+            <a:graphic xmlns:a="http://schemas.openxmlformats.org/drawingml/2006/main">
+              <a:graphicData uri="http://schemas.openxmlformats.org/drawingml/2006/picture">
+                <pic:pic xmlns:pic="http://schemas.openxmlformats.org/drawingml/2006/picture">
+                  <pic:nvPicPr>
+                    <pic:cNvPr id="22" name="Picture 22" descr="Graphical user interface, text, application&#10;&#10;Description automatically generated"/>
+                    <pic:cNvPicPr/>
+                  </pic:nvPicPr>
+                  <pic:blipFill>
+                    <a:blip r:embed="rId54">
+                      <a:extLst>
+                        <a:ext uri="{28A0092B-C50C-407E-A947-70E740481C1C}">
+                          <a14:useLocalDpi xmlns:a14="http://schemas.microsoft.com/office/drawing/2010/main" val="0"/>
+                        </a:ext>
+                      </a:extLst>
+                    </a:blip>
+                    <a:stretch>
+                      <a:fillRect/>
+                    </a:stretch>
+                  </pic:blipFill>
+                  <pic:spPr>
+                    <a:xfrm>
+                      <a:off x="0" y="0"/>
+                      <a:ext cx="2506384" cy="1540849"/>
+                    </a:xfrm>
+                    <a:prstGeom prst="rect">
+                      <a:avLst/>
+                    </a:prstGeom>
+                  </pic:spPr>
+                </pic:pic>
+              </a:graphicData>
+            </a:graphic>
+          </wp:inline>
+        </w:drawing>
+      </w:r>
     </w:p>
     <w:p>
       <w:r>
@@ -5039,17 +4199,12 @@
       </w:r>
     </w:p>
     <w:p>
-      <w:proofErr w:type="spellStart"/>
-      <w:r>
-        <w:t>MapK</w:t>
-      </w:r>
-      <w:proofErr w:type="spellEnd"/>
-      <w:r>
-        <w:t xml:space="preserve"> signaling</w:t>
-      </w:r>
-    </w:p>
-    <w:p>
-      <w:hyperlink r:id="rId67" w:history="1">
+      <w:r>
+        <w:t>MapK signaling</w:t>
+      </w:r>
+    </w:p>
+    <w:p>
+      <w:hyperlink r:id="rId55" w:history="1">
         <w:r>
           <w:rPr>
             <w:color w:val="0563C1" w:themeColor="hyperlink"/>
@@ -5065,7 +4220,7 @@
       </w:r>
     </w:p>
     <w:p>
-      <w:hyperlink r:id="rId68" w:history="1">
+      <w:hyperlink r:id="rId56" w:history="1">
         <w:r>
           <w:rPr>
             <w:rStyle w:val="Hyperlink"/>
@@ -5080,7 +4235,7 @@
       </w:r>
     </w:p>
     <w:p>
-      <w:hyperlink r:id="rId69" w:history="1">
+      <w:hyperlink r:id="rId57" w:history="1">
         <w:r>
           <w:rPr>
             <w:rStyle w:val="Hyperlink"/>
@@ -5095,7 +4250,7 @@
       </w:r>
     </w:p>
     <w:p>
-      <w:hyperlink r:id="rId70" w:history="1">
+      <w:hyperlink r:id="rId58" w:history="1">
         <w:r>
           <w:rPr>
             <w:color w:val="0563C1" w:themeColor="hyperlink"/>

</xml_diff>

<commit_message>
Updated ToC for User's Guide
</commit_message>
<xml_diff>
--- a/Documents/Win.docx
+++ b/Documents/Win.docx
@@ -441,7 +441,7 @@
           <w:r>
             <w:fldChar w:fldCharType="separate"/>
           </w:r>
-          <w:hyperlink w:anchor="_Toc85880744" w:history="1">
+          <w:hyperlink w:anchor="_Toc89167760" w:history="1">
             <w:r>
               <w:rPr>
                 <w:rStyle w:val="Hyperlink"/>
@@ -468,7 +468,7 @@
                 <w:noProof/>
                 <w:webHidden/>
               </w:rPr>
-              <w:instrText xml:space="preserve"> PAGEREF _Toc85880744 \h </w:instrText>
+              <w:instrText xml:space="preserve"> PAGEREF _Toc89167760 \h </w:instrText>
             </w:r>
             <w:r>
               <w:rPr>
@@ -512,14 +512,14 @@
               <w:szCs w:val="24"/>
             </w:rPr>
           </w:pPr>
-          <w:hyperlink w:anchor="_Toc85880745" w:history="1">
+          <w:hyperlink w:anchor="_Toc89167761" w:history="1">
             <w:r>
               <w:rPr>
                 <w:rStyle w:val="Hyperlink"/>
                 <w:rFonts w:asciiTheme="majorHAnsi" w:eastAsiaTheme="majorEastAsia" w:hAnsiTheme="majorHAnsi" w:cstheme="majorBidi"/>
                 <w:noProof/>
               </w:rPr>
-              <w:t>LEVEL 2 (Draft)</w:t>
+              <w:t>LEVEL 2</w:t>
             </w:r>
             <w:r>
               <w:rPr>
@@ -540,7 +540,7 @@
                 <w:noProof/>
                 <w:webHidden/>
               </w:rPr>
-              <w:instrText xml:space="preserve"> PAGEREF _Toc85880745 \h </w:instrText>
+              <w:instrText xml:space="preserve"> PAGEREF _Toc89167761 \h </w:instrText>
             </w:r>
             <w:r>
               <w:rPr>
@@ -584,14 +584,30 @@
               <w:szCs w:val="24"/>
             </w:rPr>
           </w:pPr>
-          <w:hyperlink w:anchor="_Toc85880746" w:history="1">
+          <w:hyperlink w:anchor="_Toc89167762" w:history="1">
             <w:r>
               <w:rPr>
                 <w:rStyle w:val="Hyperlink"/>
                 <w:rFonts w:asciiTheme="majorHAnsi" w:eastAsiaTheme="majorEastAsia" w:hAnsiTheme="majorHAnsi" w:cstheme="majorBidi"/>
                 <w:noProof/>
               </w:rPr>
-              <w:t>New parts</w:t>
+              <w:t xml:space="preserve">Steps to </w:t>
+            </w:r>
+            <w:r>
+              <w:rPr>
+                <w:rStyle w:val="Hyperlink"/>
+                <w:rFonts w:asciiTheme="majorHAnsi" w:eastAsiaTheme="majorEastAsia" w:hAnsiTheme="majorHAnsi" w:cstheme="majorBidi"/>
+                <w:noProof/>
+              </w:rPr>
+              <w:t>W</w:t>
+            </w:r>
+            <w:r>
+              <w:rPr>
+                <w:rStyle w:val="Hyperlink"/>
+                <w:rFonts w:asciiTheme="majorHAnsi" w:eastAsiaTheme="majorEastAsia" w:hAnsiTheme="majorHAnsi" w:cstheme="majorBidi"/>
+                <w:noProof/>
+              </w:rPr>
+              <w:t>in</w:t>
             </w:r>
             <w:r>
               <w:rPr>
@@ -612,7 +628,7 @@
                 <w:noProof/>
                 <w:webHidden/>
               </w:rPr>
-              <w:instrText xml:space="preserve"> PAGEREF _Toc85880746 \h </w:instrText>
+              <w:instrText xml:space="preserve"> PAGEREF _Toc89167762 \h </w:instrText>
             </w:r>
             <w:r>
               <w:rPr>
@@ -645,78 +661,6 @@
         </w:p>
         <w:p>
           <w:pPr>
-            <w:pStyle w:val="TOC2"/>
-            <w:tabs>
-              <w:tab w:val="right" w:leader="dot" w:pos="9350"/>
-            </w:tabs>
-            <w:rPr>
-              <w:rFonts w:eastAsiaTheme="minorEastAsia"/>
-              <w:noProof/>
-              <w:sz w:val="24"/>
-              <w:szCs w:val="24"/>
-            </w:rPr>
-          </w:pPr>
-          <w:hyperlink w:anchor="_Toc85880747" w:history="1">
-            <w:r>
-              <w:rPr>
-                <w:rStyle w:val="Hyperlink"/>
-                <w:rFonts w:asciiTheme="majorHAnsi" w:eastAsiaTheme="majorEastAsia" w:hAnsiTheme="majorHAnsi" w:cstheme="majorBidi"/>
-                <w:noProof/>
-              </w:rPr>
-              <w:t>Steps to Win</w:t>
-            </w:r>
-            <w:r>
-              <w:rPr>
-                <w:noProof/>
-                <w:webHidden/>
-              </w:rPr>
-              <w:tab/>
-            </w:r>
-            <w:r>
-              <w:rPr>
-                <w:noProof/>
-                <w:webHidden/>
-              </w:rPr>
-              <w:fldChar w:fldCharType="begin"/>
-            </w:r>
-            <w:r>
-              <w:rPr>
-                <w:noProof/>
-                <w:webHidden/>
-              </w:rPr>
-              <w:instrText xml:space="preserve"> PAGEREF _Toc85880747 \h </w:instrText>
-            </w:r>
-            <w:r>
-              <w:rPr>
-                <w:noProof/>
-                <w:webHidden/>
-              </w:rPr>
-            </w:r>
-            <w:r>
-              <w:rPr>
-                <w:noProof/>
-                <w:webHidden/>
-              </w:rPr>
-              <w:fldChar w:fldCharType="separate"/>
-            </w:r>
-            <w:r>
-              <w:rPr>
-                <w:noProof/>
-                <w:webHidden/>
-              </w:rPr>
-              <w:t>5</w:t>
-            </w:r>
-            <w:r>
-              <w:rPr>
-                <w:noProof/>
-                <w:webHidden/>
-              </w:rPr>
-              <w:fldChar w:fldCharType="end"/>
-            </w:r>
-          </w:hyperlink>
-        </w:p>
-        <w:p>
-          <w:pPr>
             <w:pStyle w:val="TOC1"/>
             <w:tabs>
               <w:tab w:val="right" w:leader="dot" w:pos="9350"/>
@@ -728,7 +672,7 @@
               <w:szCs w:val="24"/>
             </w:rPr>
           </w:pPr>
-          <w:hyperlink w:anchor="_Toc85880748" w:history="1">
+          <w:hyperlink w:anchor="_Toc89167763" w:history="1">
             <w:r>
               <w:rPr>
                 <w:rStyle w:val="Hyperlink"/>
@@ -756,7 +700,7 @@
                 <w:noProof/>
                 <w:webHidden/>
               </w:rPr>
-              <w:instrText xml:space="preserve"> PAGEREF _Toc85880748 \h </w:instrText>
+              <w:instrText xml:space="preserve"> PAGEREF _Toc89167763 \h </w:instrText>
             </w:r>
             <w:r>
               <w:rPr>
@@ -776,7 +720,7 @@
                 <w:noProof/>
                 <w:webHidden/>
               </w:rPr>
-              <w:t>9</w:t>
+              <w:t>8</w:t>
             </w:r>
             <w:r>
               <w:rPr>
@@ -827,7 +771,7 @@
       <w:pPr>
         <w:pStyle w:val="Heading1"/>
       </w:pPr>
-      <w:bookmarkStart w:id="0" w:name="_Toc85880744"/>
+      <w:bookmarkStart w:id="0" w:name="_Toc89167760"/>
       <w:r>
         <w:lastRenderedPageBreak/>
         <w:t>Level 1</w:t>
@@ -2481,7 +2425,7 @@
           <w:szCs w:val="32"/>
         </w:rPr>
       </w:pPr>
-      <w:bookmarkStart w:id="1" w:name="_Toc85880745"/>
+      <w:bookmarkStart w:id="1" w:name="_Toc89167761"/>
       <w:r>
         <w:rPr>
           <w:rFonts w:asciiTheme="majorHAnsi" w:eastAsiaTheme="majorEastAsia" w:hAnsiTheme="majorHAnsi" w:cstheme="majorBidi"/>
@@ -2501,6 +2445,7 @@
         </w:rPr>
         <w:t>2</w:t>
       </w:r>
+      <w:bookmarkEnd w:id="1"/>
       <w:r>
         <w:rPr>
           <w:rFonts w:asciiTheme="majorHAnsi" w:eastAsiaTheme="majorEastAsia" w:hAnsiTheme="majorHAnsi" w:cstheme="majorBidi"/>
@@ -2510,7 +2455,6 @@
         </w:rPr>
         <w:t xml:space="preserve"> </w:t>
       </w:r>
-      <w:bookmarkEnd w:id="1"/>
     </w:p>
     <w:p>
       <w:pPr>
@@ -2598,7 +2542,7 @@
           <w:szCs w:val="26"/>
         </w:rPr>
       </w:pPr>
-      <w:bookmarkStart w:id="2" w:name="_Toc85880747"/>
+      <w:bookmarkStart w:id="2" w:name="_Toc89167762"/>
       <w:r>
         <w:rPr>
           <w:rFonts w:asciiTheme="majorHAnsi" w:eastAsiaTheme="majorEastAsia" w:hAnsiTheme="majorHAnsi" w:cstheme="majorBidi"/>
@@ -4180,7 +4124,7 @@
           <w:szCs w:val="32"/>
         </w:rPr>
       </w:pPr>
-      <w:bookmarkStart w:id="4" w:name="_Toc85880748"/>
+      <w:bookmarkStart w:id="4" w:name="_Toc89167763"/>
       <w:r>
         <w:rPr>
           <w:rFonts w:asciiTheme="majorHAnsi" w:eastAsiaTheme="majorEastAsia" w:hAnsiTheme="majorHAnsi" w:cstheme="majorBidi"/>

</xml_diff>